<commit_message>
add to cart view and product description
</commit_message>
<xml_diff>
--- a/ds_services_v3.docx
+++ b/ds_services_v3.docx
@@ -11321,7 +11321,7 @@
                 <w:rFonts w:ascii="Consolas" w:hAnsi="Consolas" w:cs="Consolas"/>
                 <w:b/>
               </w:rPr>
-              <w:t>(product_</w:t>
+              <w:t>product_</w:t>
             </w:r>
             <w:r>
               <w:rPr>
@@ -11335,49 +11335,49 @@
                 <w:rFonts w:ascii="Consolas" w:hAnsi="Consolas" w:cs="Consolas"/>
                 <w:b/>
               </w:rPr>
-              <w:t>_id) as key</w:t>
+              <w:t xml:space="preserve">_id as </w:t>
             </w:r>
             <w:r>
               <w:rPr>
                 <w:rFonts w:ascii="Consolas" w:hAnsi="Consolas" w:cs="Consolas"/>
                 <w:b/>
               </w:rPr>
-              <w:t xml:space="preserve"> and </w:t>
+              <w:t>size</w:t>
             </w:r>
             <w:r>
               <w:rPr>
                 <w:rFonts w:ascii="Consolas" w:hAnsi="Consolas" w:cs="Consolas"/>
                 <w:b/>
               </w:rPr>
-              <w:t>(size</w:t>
+              <w:t xml:space="preserve"> name</w:t>
             </w:r>
             <w:r>
               <w:rPr>
                 <w:rFonts w:ascii="Consolas" w:hAnsi="Consolas" w:cs="Consolas"/>
                 <w:b/>
               </w:rPr>
-              <w:t xml:space="preserve"> name</w:t>
+              <w:t>,</w:t>
             </w:r>
             <w:r>
               <w:rPr>
                 <w:rFonts w:ascii="Consolas" w:hAnsi="Consolas" w:cs="Consolas"/>
                 <w:b/>
               </w:rPr>
-              <w:t xml:space="preserve"> - </w:t>
+              <w:t xml:space="preserve"> </w:t>
             </w:r>
             <w:r>
               <w:rPr>
                 <w:rFonts w:ascii="Consolas" w:hAnsi="Consolas" w:cs="Consolas"/>
                 <w:b/>
               </w:rPr>
-              <w:t>availability quantity of group</w:t>
+              <w:t>availability quantity of grou</w:t>
             </w:r>
             <w:r>
               <w:rPr>
                 <w:rFonts w:ascii="Consolas" w:hAnsi="Consolas" w:cs="Consolas"/>
                 <w:b/>
               </w:rPr>
-              <w:t>) as value</w:t>
+              <w:t>p</w:t>
             </w:r>
           </w:p>
           <w:p>
@@ -11493,6 +11493,499 @@
               <w:rPr>
                 <w:rFonts w:ascii="Consolas" w:hAnsi="Consolas" w:cs="Consolas"/>
               </w:rPr>
+              <w:t xml:space="preserve">      "product_group_id": "17484",</w:t>
+            </w:r>
+          </w:p>
+          <w:p>
+            <w:pPr>
+              <w:pStyle w:val="normal0"/>
+              <w:widowControl w:val="0"/>
+              <w:ind w:right="-260"/>
+              <w:rPr>
+                <w:rFonts w:ascii="Consolas" w:hAnsi="Consolas" w:cs="Consolas"/>
+              </w:rPr>
+            </w:pPr>
+            <w:r>
+              <w:rPr>
+                <w:rFonts w:ascii="Consolas" w:hAnsi="Consolas" w:cs="Consolas"/>
+              </w:rPr>
+              <w:t xml:space="preserve">      "image": "http://ds.naturalveneers.com/uploads/product_images/thumblist/0_05637200_1464871731.jpg",</w:t>
+            </w:r>
+          </w:p>
+          <w:p>
+            <w:pPr>
+              <w:pStyle w:val="normal0"/>
+              <w:widowControl w:val="0"/>
+              <w:ind w:right="-260"/>
+              <w:rPr>
+                <w:rFonts w:ascii="Consolas" w:hAnsi="Consolas" w:cs="Consolas"/>
+              </w:rPr>
+            </w:pPr>
+            <w:r>
+              <w:rPr>
+                <w:rFonts w:ascii="Consolas" w:hAnsi="Consolas" w:cs="Consolas"/>
+              </w:rPr>
+              <w:t xml:space="preserve">      "group_name": "19/4DSC-9",</w:t>
+            </w:r>
+          </w:p>
+          <w:p>
+            <w:pPr>
+              <w:pStyle w:val="normal0"/>
+              <w:widowControl w:val="0"/>
+              <w:ind w:right="-260"/>
+              <w:rPr>
+                <w:rFonts w:ascii="Consolas" w:hAnsi="Consolas" w:cs="Consolas"/>
+              </w:rPr>
+            </w:pPr>
+            <w:r>
+              <w:rPr>
+                <w:rFonts w:ascii="Consolas" w:hAnsi="Consolas" w:cs="Consolas"/>
+              </w:rPr>
+              <w:t xml:space="preserve">      "group_id": "17484",</w:t>
+            </w:r>
+          </w:p>
+          <w:p>
+            <w:pPr>
+              <w:pStyle w:val="normal0"/>
+              <w:widowControl w:val="0"/>
+              <w:ind w:right="-260"/>
+              <w:rPr>
+                <w:rFonts w:ascii="Consolas" w:hAnsi="Consolas" w:cs="Consolas"/>
+              </w:rPr>
+            </w:pPr>
+            <w:r>
+              <w:rPr>
+                <w:rFonts w:ascii="Consolas" w:hAnsi="Consolas" w:cs="Consolas"/>
+              </w:rPr>
+              <w:t xml:space="preserve">      "description": "",</w:t>
+            </w:r>
+          </w:p>
+          <w:p>
+            <w:pPr>
+              <w:pStyle w:val="normal0"/>
+              <w:widowControl w:val="0"/>
+              <w:ind w:right="-260"/>
+              <w:rPr>
+                <w:rFonts w:ascii="Consolas" w:hAnsi="Consolas" w:cs="Consolas"/>
+              </w:rPr>
+            </w:pPr>
+            <w:r>
+              <w:rPr>
+                <w:rFonts w:ascii="Consolas" w:hAnsi="Consolas" w:cs="Consolas"/>
+              </w:rPr>
+              <w:t xml:space="preserve">      "green_rating": "",</w:t>
+            </w:r>
+          </w:p>
+          <w:p>
+            <w:pPr>
+              <w:pStyle w:val="normal0"/>
+              <w:widowControl w:val="0"/>
+              <w:ind w:right="-260"/>
+              <w:rPr>
+                <w:rFonts w:ascii="Consolas" w:hAnsi="Consolas" w:cs="Consolas"/>
+              </w:rPr>
+            </w:pPr>
+            <w:r>
+              <w:rPr>
+                <w:rFonts w:ascii="Consolas" w:hAnsi="Consolas" w:cs="Consolas"/>
+              </w:rPr>
+              <w:t xml:space="preserve">      "exclusivity": null,</w:t>
+            </w:r>
+          </w:p>
+          <w:p>
+            <w:pPr>
+              <w:pStyle w:val="normal0"/>
+              <w:widowControl w:val="0"/>
+              <w:ind w:right="-260"/>
+              <w:rPr>
+                <w:rFonts w:ascii="Consolas" w:hAnsi="Consolas" w:cs="Consolas"/>
+              </w:rPr>
+            </w:pPr>
+            <w:r>
+              <w:rPr>
+                <w:rFonts w:ascii="Consolas" w:hAnsi="Consolas" w:cs="Consolas"/>
+              </w:rPr>
+              <w:t xml:space="preserve">      "commercial_name": "DYED SYCAMORE PANELLO",</w:t>
+            </w:r>
+          </w:p>
+          <w:p>
+            <w:pPr>
+              <w:pStyle w:val="normal0"/>
+              <w:widowControl w:val="0"/>
+              <w:ind w:right="-260"/>
+              <w:rPr>
+                <w:rFonts w:ascii="Consolas" w:hAnsi="Consolas" w:cs="Consolas"/>
+              </w:rPr>
+            </w:pPr>
+            <w:r>
+              <w:rPr>
+                <w:rFonts w:ascii="Consolas" w:hAnsi="Consolas" w:cs="Consolas"/>
+              </w:rPr>
+              <w:t xml:space="preserve">      "product_id": "345",</w:t>
+            </w:r>
+          </w:p>
+          <w:p>
+            <w:pPr>
+              <w:pStyle w:val="normal0"/>
+              <w:widowControl w:val="0"/>
+              <w:ind w:right="-260"/>
+              <w:rPr>
+                <w:rFonts w:ascii="Consolas" w:hAnsi="Consolas" w:cs="Consolas"/>
+              </w:rPr>
+            </w:pPr>
+            <w:r>
+              <w:rPr>
+                <w:rFonts w:ascii="Consolas" w:hAnsi="Consolas" w:cs="Consolas"/>
+              </w:rPr>
+              <w:t xml:space="preserve">      "grain_name": "n/a",</w:t>
+            </w:r>
+          </w:p>
+          <w:p>
+            <w:pPr>
+              <w:pStyle w:val="normal0"/>
+              <w:widowControl w:val="0"/>
+              <w:ind w:right="-260"/>
+              <w:rPr>
+                <w:rFonts w:ascii="Consolas" w:hAnsi="Consolas" w:cs="Consolas"/>
+              </w:rPr>
+            </w:pPr>
+            <w:r>
+              <w:rPr>
+                <w:rFonts w:ascii="Consolas" w:hAnsi="Consolas" w:cs="Consolas"/>
+              </w:rPr>
+              <w:t xml:space="preserve">      "product_name": "DYED SYCAMORE PANELLO",</w:t>
+            </w:r>
+          </w:p>
+          <w:p>
+            <w:pPr>
+              <w:pStyle w:val="normal0"/>
+              <w:widowControl w:val="0"/>
+              <w:ind w:right="-260"/>
+              <w:rPr>
+                <w:rFonts w:ascii="Consolas" w:hAnsi="Consolas" w:cs="Consolas"/>
+              </w:rPr>
+            </w:pPr>
+            <w:r>
+              <w:rPr>
+                <w:rFonts w:ascii="Consolas" w:hAnsi="Consolas" w:cs="Consolas"/>
+              </w:rPr>
+              <w:t xml:space="preserve">      "is_accept": "0",</w:t>
+            </w:r>
+          </w:p>
+          <w:p>
+            <w:pPr>
+              <w:pStyle w:val="normal0"/>
+              <w:widowControl w:val="0"/>
+              <w:ind w:right="-260"/>
+              <w:rPr>
+                <w:rFonts w:ascii="Consolas" w:hAnsi="Consolas" w:cs="Consolas"/>
+              </w:rPr>
+            </w:pPr>
+            <w:r>
+              <w:rPr>
+                <w:rFonts w:ascii="Consolas" w:hAnsi="Consolas" w:cs="Consolas"/>
+              </w:rPr>
+              <w:t xml:space="preserve">      "category_name": "NATURAL VENEERS",</w:t>
+            </w:r>
+          </w:p>
+          <w:p>
+            <w:pPr>
+              <w:pStyle w:val="normal0"/>
+              <w:widowControl w:val="0"/>
+              <w:ind w:right="-260"/>
+              <w:rPr>
+                <w:rFonts w:ascii="Consolas" w:hAnsi="Consolas" w:cs="Consolas"/>
+              </w:rPr>
+            </w:pPr>
+            <w:r>
+              <w:rPr>
+                <w:rFonts w:ascii="Consolas" w:hAnsi="Consolas" w:cs="Consolas"/>
+              </w:rPr>
+              <w:t xml:space="preserve">      "series_name": "Dyed",</w:t>
+            </w:r>
+          </w:p>
+          <w:p>
+            <w:pPr>
+              <w:pStyle w:val="normal0"/>
+              <w:widowControl w:val="0"/>
+              <w:ind w:right="-260"/>
+              <w:rPr>
+                <w:rFonts w:ascii="Consolas" w:hAnsi="Consolas" w:cs="Consolas"/>
+              </w:rPr>
+            </w:pPr>
+            <w:r>
+              <w:rPr>
+                <w:rFonts w:ascii="Consolas" w:hAnsi="Consolas" w:cs="Consolas"/>
+              </w:rPr>
+              <w:t xml:space="preserve">      "sizes_quantity": [</w:t>
+            </w:r>
+          </w:p>
+          <w:p>
+            <w:pPr>
+              <w:pStyle w:val="normal0"/>
+              <w:widowControl w:val="0"/>
+              <w:ind w:right="-260"/>
+              <w:rPr>
+                <w:rFonts w:ascii="Consolas" w:hAnsi="Consolas" w:cs="Consolas"/>
+              </w:rPr>
+            </w:pPr>
+            <w:r>
+              <w:rPr>
+                <w:rFonts w:ascii="Consolas" w:hAnsi="Consolas" w:cs="Consolas"/>
+              </w:rPr>
+              <w:t xml:space="preserve">        {</w:t>
+            </w:r>
+          </w:p>
+          <w:p>
+            <w:pPr>
+              <w:pStyle w:val="normal0"/>
+              <w:widowControl w:val="0"/>
+              <w:ind w:right="-260"/>
+              <w:rPr>
+                <w:rFonts w:ascii="Consolas" w:hAnsi="Consolas" w:cs="Consolas"/>
+              </w:rPr>
+            </w:pPr>
+            <w:r>
+              <w:rPr>
+                <w:rFonts w:ascii="Consolas" w:hAnsi="Consolas" w:cs="Consolas"/>
+              </w:rPr>
+              <w:t xml:space="preserve">          "product_size_id": "42599",</w:t>
+            </w:r>
+          </w:p>
+          <w:p>
+            <w:pPr>
+              <w:pStyle w:val="normal0"/>
+              <w:widowControl w:val="0"/>
+              <w:ind w:right="-260"/>
+              <w:rPr>
+                <w:rFonts w:ascii="Consolas" w:hAnsi="Consolas" w:cs="Consolas"/>
+              </w:rPr>
+            </w:pPr>
+            <w:r>
+              <w:rPr>
+                <w:rFonts w:ascii="Consolas" w:hAnsi="Consolas" w:cs="Consolas"/>
+              </w:rPr>
+              <w:t xml:space="preserve">          "</w:t>
+            </w:r>
+            <w:proofErr w:type="spellStart"/>
+            <w:r>
+              <w:rPr>
+                <w:rFonts w:ascii="Consolas" w:hAnsi="Consolas" w:cs="Consolas"/>
+              </w:rPr>
+              <w:t>size_name</w:t>
+            </w:r>
+            <w:proofErr w:type="spellEnd"/>
+            <w:r>
+              <w:rPr>
+                <w:rFonts w:ascii="Consolas" w:hAnsi="Consolas" w:cs="Consolas"/>
+              </w:rPr>
+              <w:t>": "0.76 X 0.75",</w:t>
+            </w:r>
+          </w:p>
+          <w:p>
+            <w:pPr>
+              <w:pStyle w:val="normal0"/>
+              <w:widowControl w:val="0"/>
+              <w:ind w:right="-260"/>
+              <w:rPr>
+                <w:rFonts w:ascii="Consolas" w:hAnsi="Consolas" w:cs="Consolas"/>
+              </w:rPr>
+            </w:pPr>
+            <w:r>
+              <w:rPr>
+                <w:rFonts w:ascii="Consolas" w:hAnsi="Consolas" w:cs="Consolas"/>
+              </w:rPr>
+              <w:t xml:space="preserve">          "quantity": 10</w:t>
+            </w:r>
+          </w:p>
+          <w:p>
+            <w:pPr>
+              <w:pStyle w:val="normal0"/>
+              <w:widowControl w:val="0"/>
+              <w:ind w:right="-260"/>
+              <w:rPr>
+                <w:rFonts w:ascii="Consolas" w:hAnsi="Consolas" w:cs="Consolas"/>
+              </w:rPr>
+            </w:pPr>
+            <w:r>
+              <w:rPr>
+                <w:rFonts w:ascii="Consolas" w:hAnsi="Consolas" w:cs="Consolas"/>
+              </w:rPr>
+              <w:t xml:space="preserve">        },</w:t>
+            </w:r>
+          </w:p>
+          <w:p>
+            <w:pPr>
+              <w:pStyle w:val="normal0"/>
+              <w:widowControl w:val="0"/>
+              <w:ind w:right="-260"/>
+              <w:rPr>
+                <w:rFonts w:ascii="Consolas" w:hAnsi="Consolas" w:cs="Consolas"/>
+              </w:rPr>
+            </w:pPr>
+            <w:r>
+              <w:rPr>
+                <w:rFonts w:ascii="Consolas" w:hAnsi="Consolas" w:cs="Consolas"/>
+              </w:rPr>
+              <w:t xml:space="preserve">        {</w:t>
+            </w:r>
+          </w:p>
+          <w:p>
+            <w:pPr>
+              <w:pStyle w:val="normal0"/>
+              <w:widowControl w:val="0"/>
+              <w:ind w:right="-260"/>
+              <w:rPr>
+                <w:rFonts w:ascii="Consolas" w:hAnsi="Consolas" w:cs="Consolas"/>
+              </w:rPr>
+            </w:pPr>
+            <w:r>
+              <w:rPr>
+                <w:rFonts w:ascii="Consolas" w:hAnsi="Consolas" w:cs="Consolas"/>
+              </w:rPr>
+              <w:lastRenderedPageBreak/>
+              <w:t xml:space="preserve">          "product_size_id": "42598",</w:t>
+            </w:r>
+          </w:p>
+          <w:p>
+            <w:pPr>
+              <w:pStyle w:val="normal0"/>
+              <w:widowControl w:val="0"/>
+              <w:ind w:right="-260"/>
+              <w:rPr>
+                <w:rFonts w:ascii="Consolas" w:hAnsi="Consolas" w:cs="Consolas"/>
+              </w:rPr>
+            </w:pPr>
+            <w:r>
+              <w:rPr>
+                <w:rFonts w:ascii="Consolas" w:hAnsi="Consolas" w:cs="Consolas"/>
+              </w:rPr>
+              <w:t xml:space="preserve">          "</w:t>
+            </w:r>
+            <w:proofErr w:type="spellStart"/>
+            <w:r>
+              <w:rPr>
+                <w:rFonts w:ascii="Consolas" w:hAnsi="Consolas" w:cs="Consolas"/>
+              </w:rPr>
+              <w:t>size_name</w:t>
+            </w:r>
+            <w:proofErr w:type="spellEnd"/>
+            <w:r>
+              <w:rPr>
+                <w:rFonts w:ascii="Consolas" w:hAnsi="Consolas" w:cs="Consolas"/>
+              </w:rPr>
+              <w:t>": "2.44 X 1.22",</w:t>
+            </w:r>
+          </w:p>
+          <w:p>
+            <w:pPr>
+              <w:pStyle w:val="normal0"/>
+              <w:widowControl w:val="0"/>
+              <w:ind w:right="-260"/>
+              <w:rPr>
+                <w:rFonts w:ascii="Consolas" w:hAnsi="Consolas" w:cs="Consolas"/>
+              </w:rPr>
+            </w:pPr>
+            <w:r>
+              <w:rPr>
+                <w:rFonts w:ascii="Consolas" w:hAnsi="Consolas" w:cs="Consolas"/>
+              </w:rPr>
+              <w:t xml:space="preserve">          "quantity": 999</w:t>
+            </w:r>
+          </w:p>
+          <w:p>
+            <w:pPr>
+              <w:pStyle w:val="normal0"/>
+              <w:widowControl w:val="0"/>
+              <w:ind w:right="-260"/>
+              <w:rPr>
+                <w:rFonts w:ascii="Consolas" w:hAnsi="Consolas" w:cs="Consolas"/>
+              </w:rPr>
+            </w:pPr>
+            <w:r>
+              <w:rPr>
+                <w:rFonts w:ascii="Consolas" w:hAnsi="Consolas" w:cs="Consolas"/>
+              </w:rPr>
+              <w:t xml:space="preserve">        }</w:t>
+            </w:r>
+          </w:p>
+          <w:p>
+            <w:pPr>
+              <w:pStyle w:val="normal0"/>
+              <w:widowControl w:val="0"/>
+              <w:ind w:right="-260"/>
+              <w:rPr>
+                <w:rFonts w:ascii="Consolas" w:hAnsi="Consolas" w:cs="Consolas"/>
+              </w:rPr>
+            </w:pPr>
+            <w:r>
+              <w:rPr>
+                <w:rFonts w:ascii="Consolas" w:hAnsi="Consolas" w:cs="Consolas"/>
+              </w:rPr>
+              <w:t xml:space="preserve">      ],</w:t>
+            </w:r>
+          </w:p>
+          <w:p>
+            <w:pPr>
+              <w:pStyle w:val="normal0"/>
+              <w:widowControl w:val="0"/>
+              <w:ind w:right="-260"/>
+              <w:rPr>
+                <w:rFonts w:ascii="Consolas" w:hAnsi="Consolas" w:cs="Consolas"/>
+              </w:rPr>
+            </w:pPr>
+            <w:r>
+              <w:rPr>
+                <w:rFonts w:ascii="Consolas" w:hAnsi="Consolas" w:cs="Consolas"/>
+              </w:rPr>
+              <w:t xml:space="preserve">      "image_big": "http://ds.naturalveneers.com/uploads/product_images/0_05637200_1464871731.jpg"</w:t>
+            </w:r>
+          </w:p>
+          <w:p>
+            <w:pPr>
+              <w:pStyle w:val="normal0"/>
+              <w:widowControl w:val="0"/>
+              <w:ind w:right="-260"/>
+              <w:rPr>
+                <w:rFonts w:ascii="Consolas" w:hAnsi="Consolas" w:cs="Consolas"/>
+              </w:rPr>
+            </w:pPr>
+            <w:r>
+              <w:rPr>
+                <w:rFonts w:ascii="Consolas" w:hAnsi="Consolas" w:cs="Consolas"/>
+              </w:rPr>
+              <w:t xml:space="preserve">    },</w:t>
+            </w:r>
+          </w:p>
+          <w:p>
+            <w:pPr>
+              <w:pStyle w:val="normal0"/>
+              <w:widowControl w:val="0"/>
+              <w:ind w:right="-260"/>
+              <w:rPr>
+                <w:rFonts w:ascii="Consolas" w:hAnsi="Consolas" w:cs="Consolas"/>
+              </w:rPr>
+            </w:pPr>
+            <w:r>
+              <w:rPr>
+                <w:rFonts w:ascii="Consolas" w:hAnsi="Consolas" w:cs="Consolas"/>
+              </w:rPr>
+              <w:t xml:space="preserve">    {</w:t>
+            </w:r>
+          </w:p>
+          <w:p>
+            <w:pPr>
+              <w:pStyle w:val="normal0"/>
+              <w:widowControl w:val="0"/>
+              <w:ind w:right="-260"/>
+              <w:rPr>
+                <w:rFonts w:ascii="Consolas" w:hAnsi="Consolas" w:cs="Consolas"/>
+              </w:rPr>
+            </w:pPr>
+            <w:r>
+              <w:rPr>
+                <w:rFonts w:ascii="Consolas" w:hAnsi="Consolas" w:cs="Consolas"/>
+              </w:rPr>
               <w:t xml:space="preserve">      "product_group_id": "18001",</w:t>
             </w:r>
           </w:p>
@@ -11717,39 +12210,55 @@
               <w:rPr>
                 <w:rFonts w:ascii="Consolas" w:hAnsi="Consolas" w:cs="Consolas"/>
               </w:rPr>
-              <w:t xml:space="preserve">      "sizes_quantity": {</w:t>
-            </w:r>
-          </w:p>
-          <w:p>
-            <w:pPr>
-              <w:pStyle w:val="normal0"/>
-              <w:widowControl w:val="0"/>
-              <w:ind w:right="-260"/>
-              <w:rPr>
-                <w:rFonts w:ascii="Consolas" w:hAnsi="Consolas" w:cs="Consolas"/>
-              </w:rPr>
-            </w:pPr>
-            <w:r>
-              <w:rPr>
-                <w:rFonts w:ascii="Consolas" w:hAnsi="Consolas" w:cs="Consolas"/>
-              </w:rPr>
-              <w:t xml:space="preserve">        "product_size_id": "42597",</w:t>
-            </w:r>
-          </w:p>
-          <w:p>
-            <w:pPr>
-              <w:pStyle w:val="normal0"/>
-              <w:widowControl w:val="0"/>
-              <w:ind w:right="-260"/>
-              <w:rPr>
-                <w:rFonts w:ascii="Consolas" w:hAnsi="Consolas" w:cs="Consolas"/>
-              </w:rPr>
-            </w:pPr>
-            <w:r>
-              <w:rPr>
-                <w:rFonts w:ascii="Consolas" w:hAnsi="Consolas" w:cs="Consolas"/>
-              </w:rPr>
-              <w:t xml:space="preserve">        "</w:t>
+              <w:t xml:space="preserve">      "sizes_quantity": [</w:t>
+            </w:r>
+          </w:p>
+          <w:p>
+            <w:pPr>
+              <w:pStyle w:val="normal0"/>
+              <w:widowControl w:val="0"/>
+              <w:ind w:right="-260"/>
+              <w:rPr>
+                <w:rFonts w:ascii="Consolas" w:hAnsi="Consolas" w:cs="Consolas"/>
+              </w:rPr>
+            </w:pPr>
+            <w:r>
+              <w:rPr>
+                <w:rFonts w:ascii="Consolas" w:hAnsi="Consolas" w:cs="Consolas"/>
+              </w:rPr>
+              <w:t xml:space="preserve">        {</w:t>
+            </w:r>
+          </w:p>
+          <w:p>
+            <w:pPr>
+              <w:pStyle w:val="normal0"/>
+              <w:widowControl w:val="0"/>
+              <w:ind w:right="-260"/>
+              <w:rPr>
+                <w:rFonts w:ascii="Consolas" w:hAnsi="Consolas" w:cs="Consolas"/>
+              </w:rPr>
+            </w:pPr>
+            <w:r>
+              <w:rPr>
+                <w:rFonts w:ascii="Consolas" w:hAnsi="Consolas" w:cs="Consolas"/>
+              </w:rPr>
+              <w:t xml:space="preserve">          "product_size_id": "42597",</w:t>
+            </w:r>
+          </w:p>
+          <w:p>
+            <w:pPr>
+              <w:pStyle w:val="normal0"/>
+              <w:widowControl w:val="0"/>
+              <w:ind w:right="-260"/>
+              <w:rPr>
+                <w:rFonts w:ascii="Consolas" w:hAnsi="Consolas" w:cs="Consolas"/>
+              </w:rPr>
+            </w:pPr>
+            <w:r>
+              <w:rPr>
+                <w:rFonts w:ascii="Consolas" w:hAnsi="Consolas" w:cs="Consolas"/>
+              </w:rPr>
+              <w:t xml:space="preserve">          "</w:t>
             </w:r>
             <w:proofErr w:type="spellStart"/>
             <w:r>
@@ -11779,23 +12288,135 @@
               <w:rPr>
                 <w:rFonts w:ascii="Consolas" w:hAnsi="Consolas" w:cs="Consolas"/>
               </w:rPr>
-              <w:t xml:space="preserve">        "quantity": "Sold Out"</w:t>
-            </w:r>
-          </w:p>
-          <w:p>
-            <w:pPr>
-              <w:pStyle w:val="normal0"/>
-              <w:widowControl w:val="0"/>
-              <w:ind w:right="-260"/>
-              <w:rPr>
-                <w:rFonts w:ascii="Consolas" w:hAnsi="Consolas" w:cs="Consolas"/>
-              </w:rPr>
-            </w:pPr>
-            <w:r>
-              <w:rPr>
-                <w:rFonts w:ascii="Consolas" w:hAnsi="Consolas" w:cs="Consolas"/>
-              </w:rPr>
-              <w:t xml:space="preserve">      },</w:t>
+              <w:t xml:space="preserve">          "quantity": 0</w:t>
+            </w:r>
+          </w:p>
+          <w:p>
+            <w:pPr>
+              <w:pStyle w:val="normal0"/>
+              <w:widowControl w:val="0"/>
+              <w:ind w:right="-260"/>
+              <w:rPr>
+                <w:rFonts w:ascii="Consolas" w:hAnsi="Consolas" w:cs="Consolas"/>
+              </w:rPr>
+            </w:pPr>
+            <w:r>
+              <w:rPr>
+                <w:rFonts w:ascii="Consolas" w:hAnsi="Consolas" w:cs="Consolas"/>
+              </w:rPr>
+              <w:t xml:space="preserve">        }</w:t>
+            </w:r>
+          </w:p>
+          <w:p>
+            <w:pPr>
+              <w:pStyle w:val="normal0"/>
+              <w:widowControl w:val="0"/>
+              <w:ind w:right="-260"/>
+              <w:rPr>
+                <w:rFonts w:ascii="Consolas" w:hAnsi="Consolas" w:cs="Consolas"/>
+              </w:rPr>
+            </w:pPr>
+            <w:r>
+              <w:rPr>
+                <w:rFonts w:ascii="Consolas" w:hAnsi="Consolas" w:cs="Consolas"/>
+              </w:rPr>
+              <w:t xml:space="preserve">      ],</w:t>
+            </w:r>
+          </w:p>
+          <w:p>
+            <w:pPr>
+              <w:pStyle w:val="normal0"/>
+              <w:widowControl w:val="0"/>
+              <w:ind w:right="-260"/>
+              <w:rPr>
+                <w:rFonts w:ascii="Consolas" w:hAnsi="Consolas" w:cs="Consolas"/>
+              </w:rPr>
+            </w:pPr>
+            <w:r>
+              <w:rPr>
+                <w:rFonts w:ascii="Consolas" w:hAnsi="Consolas" w:cs="Consolas"/>
+              </w:rPr>
+              <w:t xml:space="preserve">      "image_big": "http://ds.naturalveneers.com/uploads/product_images/0_49593000_1464951945.jpg"</w:t>
+            </w:r>
+          </w:p>
+          <w:p>
+            <w:pPr>
+              <w:pStyle w:val="normal0"/>
+              <w:widowControl w:val="0"/>
+              <w:ind w:right="-260"/>
+              <w:rPr>
+                <w:rFonts w:ascii="Consolas" w:hAnsi="Consolas" w:cs="Consolas"/>
+              </w:rPr>
+            </w:pPr>
+            <w:r>
+              <w:rPr>
+                <w:rFonts w:ascii="Consolas" w:hAnsi="Consolas" w:cs="Consolas"/>
+              </w:rPr>
+              <w:t xml:space="preserve">    },</w:t>
+            </w:r>
+          </w:p>
+          <w:p>
+            <w:pPr>
+              <w:pStyle w:val="normal0"/>
+              <w:widowControl w:val="0"/>
+              <w:ind w:right="-260"/>
+              <w:rPr>
+                <w:rFonts w:ascii="Consolas" w:hAnsi="Consolas" w:cs="Consolas"/>
+              </w:rPr>
+            </w:pPr>
+            <w:r>
+              <w:rPr>
+                <w:rFonts w:ascii="Consolas" w:hAnsi="Consolas" w:cs="Consolas"/>
+              </w:rPr>
+              <w:t xml:space="preserve">    {</w:t>
+            </w:r>
+          </w:p>
+          <w:p>
+            <w:pPr>
+              <w:pStyle w:val="normal0"/>
+              <w:widowControl w:val="0"/>
+              <w:ind w:right="-260"/>
+              <w:rPr>
+                <w:rFonts w:ascii="Consolas" w:hAnsi="Consolas" w:cs="Consolas"/>
+              </w:rPr>
+            </w:pPr>
+            <w:r>
+              <w:rPr>
+                <w:rFonts w:ascii="Consolas" w:hAnsi="Consolas" w:cs="Consolas"/>
+              </w:rPr>
+              <w:t xml:space="preserve">      "product_group_id": "18002",</w:t>
+            </w:r>
+          </w:p>
+          <w:p>
+            <w:pPr>
+              <w:pStyle w:val="normal0"/>
+              <w:widowControl w:val="0"/>
+              <w:ind w:right="-260"/>
+              <w:rPr>
+                <w:rFonts w:ascii="Consolas" w:hAnsi="Consolas" w:cs="Consolas"/>
+              </w:rPr>
+            </w:pPr>
+            <w:r>
+              <w:rPr>
+                <w:rFonts w:ascii="Consolas" w:hAnsi="Consolas" w:cs="Consolas"/>
+              </w:rPr>
+              <w:t xml:space="preserve">      "image": "http://ds.naturalveneers.com/uploads/product_images/thumblist/0_44014900_1464952005.jpg",</w:t>
+            </w:r>
+          </w:p>
+          <w:p>
+            <w:pPr>
+              <w:pStyle w:val="normal0"/>
+              <w:widowControl w:val="0"/>
+              <w:ind w:right="-260"/>
+              <w:rPr>
+                <w:rFonts w:ascii="Consolas" w:hAnsi="Consolas" w:cs="Consolas"/>
+              </w:rPr>
+            </w:pPr>
+            <w:r>
+              <w:rPr>
+                <w:rFonts w:ascii="Consolas" w:hAnsi="Consolas" w:cs="Consolas"/>
+              </w:rPr>
+              <w:t xml:space="preserve">      "group_name": "16/1WSWC-1",</w:t>
             </w:r>
           </w:p>
           <w:p>
@@ -11812,102 +12433,6 @@
                 <w:rFonts w:ascii="Consolas" w:hAnsi="Consolas" w:cs="Consolas"/>
               </w:rPr>
               <w:lastRenderedPageBreak/>
-              <w:t xml:space="preserve">      "image_big": "http://ds.naturalveneers.com/uploads/product_images/0_49593000_1464951945.jpg"</w:t>
-            </w:r>
-          </w:p>
-          <w:p>
-            <w:pPr>
-              <w:pStyle w:val="normal0"/>
-              <w:widowControl w:val="0"/>
-              <w:ind w:right="-260"/>
-              <w:rPr>
-                <w:rFonts w:ascii="Consolas" w:hAnsi="Consolas" w:cs="Consolas"/>
-              </w:rPr>
-            </w:pPr>
-            <w:r>
-              <w:rPr>
-                <w:rFonts w:ascii="Consolas" w:hAnsi="Consolas" w:cs="Consolas"/>
-              </w:rPr>
-              <w:t xml:space="preserve">    },</w:t>
-            </w:r>
-          </w:p>
-          <w:p>
-            <w:pPr>
-              <w:pStyle w:val="normal0"/>
-              <w:widowControl w:val="0"/>
-              <w:ind w:right="-260"/>
-              <w:rPr>
-                <w:rFonts w:ascii="Consolas" w:hAnsi="Consolas" w:cs="Consolas"/>
-              </w:rPr>
-            </w:pPr>
-            <w:r>
-              <w:rPr>
-                <w:rFonts w:ascii="Consolas" w:hAnsi="Consolas" w:cs="Consolas"/>
-              </w:rPr>
-              <w:t xml:space="preserve">    {</w:t>
-            </w:r>
-          </w:p>
-          <w:p>
-            <w:pPr>
-              <w:pStyle w:val="normal0"/>
-              <w:widowControl w:val="0"/>
-              <w:ind w:right="-260"/>
-              <w:rPr>
-                <w:rFonts w:ascii="Consolas" w:hAnsi="Consolas" w:cs="Consolas"/>
-              </w:rPr>
-            </w:pPr>
-            <w:r>
-              <w:rPr>
-                <w:rFonts w:ascii="Consolas" w:hAnsi="Consolas" w:cs="Consolas"/>
-              </w:rPr>
-              <w:t xml:space="preserve">      "product_group_id": "18002",</w:t>
-            </w:r>
-          </w:p>
-          <w:p>
-            <w:pPr>
-              <w:pStyle w:val="normal0"/>
-              <w:widowControl w:val="0"/>
-              <w:ind w:right="-260"/>
-              <w:rPr>
-                <w:rFonts w:ascii="Consolas" w:hAnsi="Consolas" w:cs="Consolas"/>
-              </w:rPr>
-            </w:pPr>
-            <w:r>
-              <w:rPr>
-                <w:rFonts w:ascii="Consolas" w:hAnsi="Consolas" w:cs="Consolas"/>
-              </w:rPr>
-              <w:t xml:space="preserve">      "image": "http://ds.naturalveneers.com/uploads/product_images/thumblist/0_44014900_1464952005.jpg",</w:t>
-            </w:r>
-          </w:p>
-          <w:p>
-            <w:pPr>
-              <w:pStyle w:val="normal0"/>
-              <w:widowControl w:val="0"/>
-              <w:ind w:right="-260"/>
-              <w:rPr>
-                <w:rFonts w:ascii="Consolas" w:hAnsi="Consolas" w:cs="Consolas"/>
-              </w:rPr>
-            </w:pPr>
-            <w:r>
-              <w:rPr>
-                <w:rFonts w:ascii="Consolas" w:hAnsi="Consolas" w:cs="Consolas"/>
-              </w:rPr>
-              <w:t xml:space="preserve">      "group_name": "16/1WSWC-1",</w:t>
-            </w:r>
-          </w:p>
-          <w:p>
-            <w:pPr>
-              <w:pStyle w:val="normal0"/>
-              <w:widowControl w:val="0"/>
-              <w:ind w:right="-260"/>
-              <w:rPr>
-                <w:rFonts w:ascii="Consolas" w:hAnsi="Consolas" w:cs="Consolas"/>
-              </w:rPr>
-            </w:pPr>
-            <w:r>
-              <w:rPr>
-                <w:rFonts w:ascii="Consolas" w:hAnsi="Consolas" w:cs="Consolas"/>
-              </w:rPr>
               <w:t xml:space="preserve">      "group_id": "18002",</w:t>
             </w:r>
           </w:p>
@@ -12084,39 +12609,55 @@
               <w:rPr>
                 <w:rFonts w:ascii="Consolas" w:hAnsi="Consolas" w:cs="Consolas"/>
               </w:rPr>
-              <w:t xml:space="preserve">      "sizes_quantity": {</w:t>
-            </w:r>
-          </w:p>
-          <w:p>
-            <w:pPr>
-              <w:pStyle w:val="normal0"/>
-              <w:widowControl w:val="0"/>
-              <w:ind w:right="-260"/>
-              <w:rPr>
-                <w:rFonts w:ascii="Consolas" w:hAnsi="Consolas" w:cs="Consolas"/>
-              </w:rPr>
-            </w:pPr>
-            <w:r>
-              <w:rPr>
-                <w:rFonts w:ascii="Consolas" w:hAnsi="Consolas" w:cs="Consolas"/>
-              </w:rPr>
-              <w:t xml:space="preserve">        "product_size_id": "42596",</w:t>
-            </w:r>
-          </w:p>
-          <w:p>
-            <w:pPr>
-              <w:pStyle w:val="normal0"/>
-              <w:widowControl w:val="0"/>
-              <w:ind w:right="-260"/>
-              <w:rPr>
-                <w:rFonts w:ascii="Consolas" w:hAnsi="Consolas" w:cs="Consolas"/>
-              </w:rPr>
-            </w:pPr>
-            <w:r>
-              <w:rPr>
-                <w:rFonts w:ascii="Consolas" w:hAnsi="Consolas" w:cs="Consolas"/>
-              </w:rPr>
-              <w:t xml:space="preserve">        "</w:t>
+              <w:t xml:space="preserve">      "sizes_quantity": [</w:t>
+            </w:r>
+          </w:p>
+          <w:p>
+            <w:pPr>
+              <w:pStyle w:val="normal0"/>
+              <w:widowControl w:val="0"/>
+              <w:ind w:right="-260"/>
+              <w:rPr>
+                <w:rFonts w:ascii="Consolas" w:hAnsi="Consolas" w:cs="Consolas"/>
+              </w:rPr>
+            </w:pPr>
+            <w:r>
+              <w:rPr>
+                <w:rFonts w:ascii="Consolas" w:hAnsi="Consolas" w:cs="Consolas"/>
+              </w:rPr>
+              <w:t xml:space="preserve">        {</w:t>
+            </w:r>
+          </w:p>
+          <w:p>
+            <w:pPr>
+              <w:pStyle w:val="normal0"/>
+              <w:widowControl w:val="0"/>
+              <w:ind w:right="-260"/>
+              <w:rPr>
+                <w:rFonts w:ascii="Consolas" w:hAnsi="Consolas" w:cs="Consolas"/>
+              </w:rPr>
+            </w:pPr>
+            <w:r>
+              <w:rPr>
+                <w:rFonts w:ascii="Consolas" w:hAnsi="Consolas" w:cs="Consolas"/>
+              </w:rPr>
+              <w:t xml:space="preserve">          "product_size_id": "42596",</w:t>
+            </w:r>
+          </w:p>
+          <w:p>
+            <w:pPr>
+              <w:pStyle w:val="normal0"/>
+              <w:widowControl w:val="0"/>
+              <w:ind w:right="-260"/>
+              <w:rPr>
+                <w:rFonts w:ascii="Consolas" w:hAnsi="Consolas" w:cs="Consolas"/>
+              </w:rPr>
+            </w:pPr>
+            <w:r>
+              <w:rPr>
+                <w:rFonts w:ascii="Consolas" w:hAnsi="Consolas" w:cs="Consolas"/>
+              </w:rPr>
+              <w:t xml:space="preserve">          "</w:t>
             </w:r>
             <w:proofErr w:type="spellStart"/>
             <w:r>
@@ -12146,23 +12687,39 @@
               <w:rPr>
                 <w:rFonts w:ascii="Consolas" w:hAnsi="Consolas" w:cs="Consolas"/>
               </w:rPr>
-              <w:t xml:space="preserve">        "quantity": 999</w:t>
-            </w:r>
-          </w:p>
-          <w:p>
-            <w:pPr>
-              <w:pStyle w:val="normal0"/>
-              <w:widowControl w:val="0"/>
-              <w:ind w:right="-260"/>
-              <w:rPr>
-                <w:rFonts w:ascii="Consolas" w:hAnsi="Consolas" w:cs="Consolas"/>
-              </w:rPr>
-            </w:pPr>
-            <w:r>
-              <w:rPr>
-                <w:rFonts w:ascii="Consolas" w:hAnsi="Consolas" w:cs="Consolas"/>
-              </w:rPr>
-              <w:t xml:space="preserve">      },</w:t>
+              <w:t xml:space="preserve">          "quantity": 999</w:t>
+            </w:r>
+          </w:p>
+          <w:p>
+            <w:pPr>
+              <w:pStyle w:val="normal0"/>
+              <w:widowControl w:val="0"/>
+              <w:ind w:right="-260"/>
+              <w:rPr>
+                <w:rFonts w:ascii="Consolas" w:hAnsi="Consolas" w:cs="Consolas"/>
+              </w:rPr>
+            </w:pPr>
+            <w:r>
+              <w:rPr>
+                <w:rFonts w:ascii="Consolas" w:hAnsi="Consolas" w:cs="Consolas"/>
+              </w:rPr>
+              <w:t xml:space="preserve">        }</w:t>
+            </w:r>
+          </w:p>
+          <w:p>
+            <w:pPr>
+              <w:pStyle w:val="normal0"/>
+              <w:widowControl w:val="0"/>
+              <w:ind w:right="-260"/>
+              <w:rPr>
+                <w:rFonts w:ascii="Consolas" w:hAnsi="Consolas" w:cs="Consolas"/>
+              </w:rPr>
+            </w:pPr>
+            <w:r>
+              <w:rPr>
+                <w:rFonts w:ascii="Consolas" w:hAnsi="Consolas" w:cs="Consolas"/>
+              </w:rPr>
+              <w:t xml:space="preserve">      ],</w:t>
             </w:r>
           </w:p>
           <w:p>
@@ -12694,7 +13251,6 @@
                 <w:rFonts w:ascii="Consolas" w:eastAsia="Consolas" w:hAnsi="Consolas" w:cs="Consolas"/>
                 <w:color w:val="990000"/>
               </w:rPr>
-              <w:lastRenderedPageBreak/>
               <w:t>403</w:t>
             </w:r>
           </w:p>
@@ -13086,6 +13642,7 @@
               <w:rPr>
                 <w:rFonts w:ascii="Consolas" w:eastAsia="Consolas" w:hAnsi="Consolas" w:cs="Consolas"/>
               </w:rPr>
+              <w:lastRenderedPageBreak/>
               <w:t>"</w:t>
             </w:r>
             <w:r>
@@ -13130,6 +13687,7 @@
                 <w:rFonts w:ascii="Consolas" w:eastAsia="Consolas" w:hAnsi="Consolas" w:cs="Consolas"/>
                 <w:color w:val="990000"/>
               </w:rPr>
+              <w:lastRenderedPageBreak/>
               <w:t>409</w:t>
             </w:r>
           </w:p>
@@ -14468,7 +15026,14 @@
         <w:rPr>
           <w:rFonts w:ascii="Consolas" w:hAnsi="Consolas" w:cs="Consolas"/>
         </w:rPr>
-        <w:t>must be sent with all client requests. The action helps the server to check which request type</w:t>
+        <w:t xml:space="preserve">must be sent with all client requests. The action helps the server to </w:t>
+      </w:r>
+      <w:r>
+        <w:rPr>
+          <w:rFonts w:ascii="Consolas" w:hAnsi="Consolas" w:cs="Consolas"/>
+        </w:rPr>
+        <w:lastRenderedPageBreak/>
+        <w:t>check which request type</w:t>
       </w:r>
       <w:r>
         <w:rPr>
@@ -15290,7 +15855,6 @@
                 <w:rFonts w:ascii="Consolas" w:eastAsia="Consolas" w:hAnsi="Consolas" w:cs="Consolas"/>
                 <w:color w:val="990000"/>
               </w:rPr>
-              <w:lastRenderedPageBreak/>
               <w:t>400</w:t>
             </w:r>
           </w:p>
@@ -15641,6 +16205,7 @@
                 <w:rFonts w:ascii="Consolas" w:eastAsia="Consolas" w:hAnsi="Consolas" w:cs="Consolas"/>
                 <w:color w:val="990000"/>
               </w:rPr>
+              <w:lastRenderedPageBreak/>
               <w:t>403</w:t>
             </w:r>
           </w:p>
@@ -16955,14 +17520,7 @@
         <w:rPr>
           <w:rFonts w:ascii="Consolas" w:hAnsi="Consolas" w:cs="Consolas"/>
         </w:rPr>
-        <w:t xml:space="preserve">. The auth_token helps the server to validate the request </w:t>
-      </w:r>
-      <w:r>
-        <w:rPr>
-          <w:rFonts w:ascii="Consolas" w:hAnsi="Consolas" w:cs="Consolas"/>
-        </w:rPr>
-        <w:lastRenderedPageBreak/>
-        <w:t>source.</w:t>
+        <w:t>. The auth_token helps the server to validate the request source.</w:t>
       </w:r>
     </w:p>
     <w:p>
@@ -17102,7 +17660,15 @@
           <w:rFonts w:ascii="Consolas" w:eastAsia="Consolas" w:hAnsi="Consolas" w:cs="Consolas"/>
           <w:color w:val="073763"/>
         </w:rPr>
-        <w:t>/login Validate and /forgot password</w:t>
+        <w:t xml:space="preserve">/login Validate and </w:t>
+      </w:r>
+      <w:r>
+        <w:rPr>
+          <w:rFonts w:ascii="Consolas" w:eastAsia="Consolas" w:hAnsi="Consolas" w:cs="Consolas"/>
+          <w:color w:val="073763"/>
+        </w:rPr>
+        <w:lastRenderedPageBreak/>
+        <w:t>/forgot password</w:t>
       </w:r>
       <w:r>
         <w:rPr>
@@ -17372,23 +17938,49 @@
               <w:rPr>
                 <w:rFonts w:ascii="Consolas" w:hAnsi="Consolas" w:cs="Consolas"/>
               </w:rPr>
-              <w:t xml:space="preserve">  "success": true,</w:t>
-            </w:r>
-          </w:p>
-          <w:p>
-            <w:pPr>
-              <w:pStyle w:val="normal0"/>
-              <w:widowControl w:val="0"/>
-              <w:ind w:right="-260"/>
-              <w:rPr>
-                <w:rFonts w:ascii="Consolas" w:hAnsi="Consolas" w:cs="Consolas"/>
-              </w:rPr>
-            </w:pPr>
-            <w:r>
-              <w:rPr>
-                <w:rFonts w:ascii="Consolas" w:hAnsi="Consolas" w:cs="Consolas"/>
-              </w:rPr>
-              <w:t xml:space="preserve">  "data": [</w:t>
+              <w:t xml:space="preserve">  </w:t>
+            </w:r>
+            <w:r>
+              <w:rPr>
+                <w:rFonts w:ascii="Consolas" w:hAnsi="Consolas" w:cs="Consolas"/>
+                <w:color w:val="548DD4" w:themeColor="text2" w:themeTint="99"/>
+              </w:rPr>
+              <w:t>"success</w:t>
+            </w:r>
+            <w:r>
+              <w:rPr>
+                <w:rFonts w:ascii="Consolas" w:hAnsi="Consolas" w:cs="Consolas"/>
+              </w:rPr>
+              <w:t>": true,</w:t>
+            </w:r>
+          </w:p>
+          <w:p>
+            <w:pPr>
+              <w:pStyle w:val="normal0"/>
+              <w:widowControl w:val="0"/>
+              <w:ind w:right="-260"/>
+              <w:rPr>
+                <w:rFonts w:ascii="Consolas" w:hAnsi="Consolas" w:cs="Consolas"/>
+              </w:rPr>
+            </w:pPr>
+            <w:r>
+              <w:rPr>
+                <w:rFonts w:ascii="Consolas" w:hAnsi="Consolas" w:cs="Consolas"/>
+              </w:rPr>
+              <w:t xml:space="preserve">  "</w:t>
+            </w:r>
+            <w:r>
+              <w:rPr>
+                <w:rFonts w:ascii="Consolas" w:hAnsi="Consolas" w:cs="Consolas"/>
+                <w:color w:val="548DD4" w:themeColor="text2" w:themeTint="99"/>
+              </w:rPr>
+              <w:t>data</w:t>
+            </w:r>
+            <w:r>
+              <w:rPr>
+                <w:rFonts w:ascii="Consolas" w:hAnsi="Consolas" w:cs="Consolas"/>
+              </w:rPr>
+              <w:t>": [</w:t>
             </w:r>
           </w:p>
           <w:p>
@@ -17420,7 +18012,23 @@
               <w:rPr>
                 <w:rFonts w:ascii="Consolas" w:hAnsi="Consolas" w:cs="Consolas"/>
               </w:rPr>
-              <w:t xml:space="preserve">      "image": "http://ds.naturalveneers.com/uploads/product_images/0_44014900_1464952005.jpg",</w:t>
+              <w:t xml:space="preserve">      "image_big": "http://ds.naturalveneers.com/uploads/product_images/0_44014900_1464952005.jpg",</w:t>
+            </w:r>
+          </w:p>
+          <w:p>
+            <w:pPr>
+              <w:pStyle w:val="normal0"/>
+              <w:widowControl w:val="0"/>
+              <w:ind w:right="-260"/>
+              <w:rPr>
+                <w:rFonts w:ascii="Consolas" w:hAnsi="Consolas" w:cs="Consolas"/>
+              </w:rPr>
+            </w:pPr>
+            <w:r>
+              <w:rPr>
+                <w:rFonts w:ascii="Consolas" w:hAnsi="Consolas" w:cs="Consolas"/>
+              </w:rPr>
+              <w:t xml:space="preserve">      "image": "http://ds.naturalveneers.com/uploads/product_images/thumblist/0_44014900_1464952005.jpg",</w:t>
             </w:r>
           </w:p>
           <w:p>
@@ -17516,39 +18124,55 @@
               <w:rPr>
                 <w:rFonts w:ascii="Consolas" w:hAnsi="Consolas" w:cs="Consolas"/>
               </w:rPr>
-              <w:t xml:space="preserve">      "sizes_quantity": {</w:t>
-            </w:r>
-          </w:p>
-          <w:p>
-            <w:pPr>
-              <w:pStyle w:val="normal0"/>
-              <w:widowControl w:val="0"/>
-              <w:ind w:right="-260"/>
-              <w:rPr>
-                <w:rFonts w:ascii="Consolas" w:hAnsi="Consolas" w:cs="Consolas"/>
-              </w:rPr>
-            </w:pPr>
-            <w:r>
-              <w:rPr>
-                <w:rFonts w:ascii="Consolas" w:hAnsi="Consolas" w:cs="Consolas"/>
-              </w:rPr>
-              <w:t xml:space="preserve">        "product_size_id": "42596",</w:t>
-            </w:r>
-          </w:p>
-          <w:p>
-            <w:pPr>
-              <w:pStyle w:val="normal0"/>
-              <w:widowControl w:val="0"/>
-              <w:ind w:right="-260"/>
-              <w:rPr>
-                <w:rFonts w:ascii="Consolas" w:hAnsi="Consolas" w:cs="Consolas"/>
-              </w:rPr>
-            </w:pPr>
-            <w:r>
-              <w:rPr>
-                <w:rFonts w:ascii="Consolas" w:hAnsi="Consolas" w:cs="Consolas"/>
-              </w:rPr>
-              <w:t xml:space="preserve">        "</w:t>
+              <w:t xml:space="preserve">      "sizes_quantity": [</w:t>
+            </w:r>
+          </w:p>
+          <w:p>
+            <w:pPr>
+              <w:pStyle w:val="normal0"/>
+              <w:widowControl w:val="0"/>
+              <w:ind w:right="-260"/>
+              <w:rPr>
+                <w:rFonts w:ascii="Consolas" w:hAnsi="Consolas" w:cs="Consolas"/>
+              </w:rPr>
+            </w:pPr>
+            <w:r>
+              <w:rPr>
+                <w:rFonts w:ascii="Consolas" w:hAnsi="Consolas" w:cs="Consolas"/>
+              </w:rPr>
+              <w:t xml:space="preserve">        {</w:t>
+            </w:r>
+          </w:p>
+          <w:p>
+            <w:pPr>
+              <w:pStyle w:val="normal0"/>
+              <w:widowControl w:val="0"/>
+              <w:ind w:right="-260"/>
+              <w:rPr>
+                <w:rFonts w:ascii="Consolas" w:hAnsi="Consolas" w:cs="Consolas"/>
+              </w:rPr>
+            </w:pPr>
+            <w:r>
+              <w:rPr>
+                <w:rFonts w:ascii="Consolas" w:hAnsi="Consolas" w:cs="Consolas"/>
+              </w:rPr>
+              <w:t xml:space="preserve">          "product_size_id": "42596",</w:t>
+            </w:r>
+          </w:p>
+          <w:p>
+            <w:pPr>
+              <w:pStyle w:val="normal0"/>
+              <w:widowControl w:val="0"/>
+              <w:ind w:right="-260"/>
+              <w:rPr>
+                <w:rFonts w:ascii="Consolas" w:hAnsi="Consolas" w:cs="Consolas"/>
+              </w:rPr>
+            </w:pPr>
+            <w:r>
+              <w:rPr>
+                <w:rFonts w:ascii="Consolas" w:hAnsi="Consolas" w:cs="Consolas"/>
+              </w:rPr>
+              <w:t xml:space="preserve">          "</w:t>
             </w:r>
             <w:proofErr w:type="spellStart"/>
             <w:r>
@@ -17578,23 +18202,39 @@
               <w:rPr>
                 <w:rFonts w:ascii="Consolas" w:hAnsi="Consolas" w:cs="Consolas"/>
               </w:rPr>
-              <w:t xml:space="preserve">        "quantity": "9"</w:t>
-            </w:r>
-          </w:p>
-          <w:p>
-            <w:pPr>
-              <w:pStyle w:val="normal0"/>
-              <w:widowControl w:val="0"/>
-              <w:ind w:right="-260"/>
-              <w:rPr>
-                <w:rFonts w:ascii="Consolas" w:hAnsi="Consolas" w:cs="Consolas"/>
-              </w:rPr>
-            </w:pPr>
-            <w:r>
-              <w:rPr>
-                <w:rFonts w:ascii="Consolas" w:hAnsi="Consolas" w:cs="Consolas"/>
-              </w:rPr>
-              <w:t xml:space="preserve">      }</w:t>
+              <w:t xml:space="preserve">          "quantity": "9"</w:t>
+            </w:r>
+          </w:p>
+          <w:p>
+            <w:pPr>
+              <w:pStyle w:val="normal0"/>
+              <w:widowControl w:val="0"/>
+              <w:ind w:right="-260"/>
+              <w:rPr>
+                <w:rFonts w:ascii="Consolas" w:hAnsi="Consolas" w:cs="Consolas"/>
+              </w:rPr>
+            </w:pPr>
+            <w:r>
+              <w:rPr>
+                <w:rFonts w:ascii="Consolas" w:hAnsi="Consolas" w:cs="Consolas"/>
+              </w:rPr>
+              <w:t xml:space="preserve">        }</w:t>
+            </w:r>
+          </w:p>
+          <w:p>
+            <w:pPr>
+              <w:pStyle w:val="normal0"/>
+              <w:widowControl w:val="0"/>
+              <w:ind w:right="-260"/>
+              <w:rPr>
+                <w:rFonts w:ascii="Consolas" w:hAnsi="Consolas" w:cs="Consolas"/>
+              </w:rPr>
+            </w:pPr>
+            <w:r>
+              <w:rPr>
+                <w:rFonts w:ascii="Consolas" w:hAnsi="Consolas" w:cs="Consolas"/>
+              </w:rPr>
+              <w:t xml:space="preserve">      ]</w:t>
             </w:r>
           </w:p>
           <w:p>
@@ -17642,7 +18282,20 @@
               <w:rPr>
                 <w:rFonts w:ascii="Consolas" w:hAnsi="Consolas" w:cs="Consolas"/>
               </w:rPr>
-              <w:t xml:space="preserve">  "response_code": 200</w:t>
+              <w:t xml:space="preserve">  "</w:t>
+            </w:r>
+            <w:r>
+              <w:rPr>
+                <w:rFonts w:ascii="Consolas" w:hAnsi="Consolas" w:cs="Consolas"/>
+                <w:color w:val="548DD4" w:themeColor="text2" w:themeTint="99"/>
+              </w:rPr>
+              <w:t>response_code</w:t>
+            </w:r>
+            <w:r>
+              <w:rPr>
+                <w:rFonts w:ascii="Consolas" w:hAnsi="Consolas" w:cs="Consolas"/>
+              </w:rPr>
+              <w:t>": 200</w:t>
             </w:r>
           </w:p>
           <w:p>
@@ -17871,6 +18524,130 @@
               <w:rPr>
                 <w:rFonts w:ascii="Consolas" w:eastAsia="Consolas" w:hAnsi="Consolas" w:cs="Consolas"/>
               </w:rPr>
+              <w:t>"</w:t>
+            </w:r>
+            <w:r>
+              <w:rPr>
+                <w:rFonts w:ascii="Consolas" w:eastAsia="Consolas" w:hAnsi="Consolas" w:cs="Consolas"/>
+                <w:color w:val="3D85C6"/>
+              </w:rPr>
+              <w:t>response_code</w:t>
+            </w:r>
+            <w:r>
+              <w:rPr>
+                <w:rFonts w:ascii="Consolas" w:eastAsia="Consolas" w:hAnsi="Consolas" w:cs="Consolas"/>
+              </w:rPr>
+              <w:t>":401}</w:t>
+            </w:r>
+          </w:p>
+        </w:tc>
+      </w:tr>
+      <w:tr>
+        <w:tc>
+          <w:tcPr>
+            <w:tcW w:w="1801" w:type="dxa"/>
+            <w:tcMar>
+              <w:top w:w="100" w:type="dxa"/>
+              <w:left w:w="100" w:type="dxa"/>
+              <w:bottom w:w="100" w:type="dxa"/>
+              <w:right w:w="100" w:type="dxa"/>
+            </w:tcMar>
+          </w:tcPr>
+          <w:p>
+            <w:pPr>
+              <w:pStyle w:val="normal0"/>
+              <w:widowControl w:val="0"/>
+              <w:spacing w:line="240" w:lineRule="auto"/>
+              <w:rPr>
+                <w:rFonts w:ascii="Consolas" w:hAnsi="Consolas" w:cs="Consolas"/>
+              </w:rPr>
+            </w:pPr>
+            <w:r>
+              <w:rPr>
+                <w:rFonts w:ascii="Consolas" w:eastAsia="Consolas" w:hAnsi="Consolas" w:cs="Consolas"/>
+                <w:color w:val="990000"/>
+              </w:rPr>
+              <w:t>402</w:t>
+            </w:r>
+          </w:p>
+        </w:tc>
+        <w:tc>
+          <w:tcPr>
+            <w:tcW w:w="7119" w:type="dxa"/>
+            <w:tcMar>
+              <w:top w:w="100" w:type="dxa"/>
+              <w:left w:w="100" w:type="dxa"/>
+              <w:bottom w:w="100" w:type="dxa"/>
+              <w:right w:w="100" w:type="dxa"/>
+            </w:tcMar>
+          </w:tcPr>
+          <w:p>
+            <w:pPr>
+              <w:pStyle w:val="normal0"/>
+              <w:widowControl w:val="0"/>
+              <w:spacing w:line="240" w:lineRule="auto"/>
+              <w:rPr>
+                <w:rFonts w:ascii="Consolas" w:eastAsia="Consolas" w:hAnsi="Consolas" w:cs="Consolas"/>
+              </w:rPr>
+            </w:pPr>
+            <w:r>
+              <w:rPr>
+                <w:rFonts w:ascii="Consolas" w:eastAsia="Consolas" w:hAnsi="Consolas" w:cs="Consolas"/>
+              </w:rPr>
+              <w:t>{"</w:t>
+            </w:r>
+            <w:r>
+              <w:rPr>
+                <w:rFonts w:ascii="Consolas" w:eastAsia="Consolas" w:hAnsi="Consolas" w:cs="Consolas"/>
+                <w:color w:val="3D85C6"/>
+              </w:rPr>
+              <w:t>success</w:t>
+            </w:r>
+            <w:r>
+              <w:rPr>
+                <w:rFonts w:ascii="Consolas" w:eastAsia="Consolas" w:hAnsi="Consolas" w:cs="Consolas"/>
+              </w:rPr>
+              <w:t>"</w:t>
+            </w:r>
+            <w:r>
+              <w:rPr>
+                <w:rFonts w:ascii="Consolas" w:eastAsia="Consolas" w:hAnsi="Consolas" w:cs="Consolas"/>
+              </w:rPr>
+              <w:t>: false</w:t>
+            </w:r>
+            <w:r>
+              <w:rPr>
+                <w:rFonts w:ascii="Consolas" w:eastAsia="Consolas" w:hAnsi="Consolas" w:cs="Consolas"/>
+              </w:rPr>
+              <w:t>, "</w:t>
+            </w:r>
+            <w:r>
+              <w:rPr>
+                <w:rFonts w:ascii="Consolas" w:eastAsia="Consolas" w:hAnsi="Consolas" w:cs="Consolas"/>
+                <w:color w:val="3D85C6"/>
+              </w:rPr>
+              <w:t>error</w:t>
+            </w:r>
+            <w:r>
+              <w:rPr>
+                <w:rFonts w:ascii="Consolas" w:eastAsia="Consolas" w:hAnsi="Consolas" w:cs="Consolas"/>
+              </w:rPr>
+              <w:t>":"Auth token Expire.",</w:t>
+            </w:r>
+          </w:p>
+          <w:p>
+            <w:pPr>
+              <w:pStyle w:val="normal0"/>
+              <w:widowControl w:val="0"/>
+              <w:spacing w:line="240" w:lineRule="auto"/>
+              <w:rPr>
+                <w:rFonts w:ascii="Consolas" w:hAnsi="Consolas" w:cs="Consolas"/>
+              </w:rPr>
+            </w:pPr>
+            <w:r>
+              <w:rPr>
+                <w:rFonts w:ascii="Consolas" w:eastAsia="Consolas" w:hAnsi="Consolas" w:cs="Consolas"/>
+              </w:rPr>
               <w:lastRenderedPageBreak/>
               <w:t>"</w:t>
             </w:r>
@@ -17885,7 +18662,7 @@
               <w:rPr>
                 <w:rFonts w:ascii="Consolas" w:eastAsia="Consolas" w:hAnsi="Consolas" w:cs="Consolas"/>
               </w:rPr>
-              <w:t>":401}</w:t>
+              <w:t>":402}</w:t>
             </w:r>
           </w:p>
         </w:tc>
@@ -17916,130 +18693,6 @@
                 <w:color w:val="990000"/>
               </w:rPr>
               <w:lastRenderedPageBreak/>
-              <w:t>402</w:t>
-            </w:r>
-          </w:p>
-        </w:tc>
-        <w:tc>
-          <w:tcPr>
-            <w:tcW w:w="7119" w:type="dxa"/>
-            <w:tcMar>
-              <w:top w:w="100" w:type="dxa"/>
-              <w:left w:w="100" w:type="dxa"/>
-              <w:bottom w:w="100" w:type="dxa"/>
-              <w:right w:w="100" w:type="dxa"/>
-            </w:tcMar>
-          </w:tcPr>
-          <w:p>
-            <w:pPr>
-              <w:pStyle w:val="normal0"/>
-              <w:widowControl w:val="0"/>
-              <w:spacing w:line="240" w:lineRule="auto"/>
-              <w:rPr>
-                <w:rFonts w:ascii="Consolas" w:eastAsia="Consolas" w:hAnsi="Consolas" w:cs="Consolas"/>
-              </w:rPr>
-            </w:pPr>
-            <w:r>
-              <w:rPr>
-                <w:rFonts w:ascii="Consolas" w:eastAsia="Consolas" w:hAnsi="Consolas" w:cs="Consolas"/>
-              </w:rPr>
-              <w:t>{"</w:t>
-            </w:r>
-            <w:r>
-              <w:rPr>
-                <w:rFonts w:ascii="Consolas" w:eastAsia="Consolas" w:hAnsi="Consolas" w:cs="Consolas"/>
-                <w:color w:val="3D85C6"/>
-              </w:rPr>
-              <w:t>success</w:t>
-            </w:r>
-            <w:r>
-              <w:rPr>
-                <w:rFonts w:ascii="Consolas" w:eastAsia="Consolas" w:hAnsi="Consolas" w:cs="Consolas"/>
-              </w:rPr>
-              <w:t>"</w:t>
-            </w:r>
-            <w:r>
-              <w:rPr>
-                <w:rFonts w:ascii="Consolas" w:eastAsia="Consolas" w:hAnsi="Consolas" w:cs="Consolas"/>
-              </w:rPr>
-              <w:t>: false</w:t>
-            </w:r>
-            <w:r>
-              <w:rPr>
-                <w:rFonts w:ascii="Consolas" w:eastAsia="Consolas" w:hAnsi="Consolas" w:cs="Consolas"/>
-              </w:rPr>
-              <w:t>, "</w:t>
-            </w:r>
-            <w:r>
-              <w:rPr>
-                <w:rFonts w:ascii="Consolas" w:eastAsia="Consolas" w:hAnsi="Consolas" w:cs="Consolas"/>
-                <w:color w:val="3D85C6"/>
-              </w:rPr>
-              <w:t>error</w:t>
-            </w:r>
-            <w:r>
-              <w:rPr>
-                <w:rFonts w:ascii="Consolas" w:eastAsia="Consolas" w:hAnsi="Consolas" w:cs="Consolas"/>
-              </w:rPr>
-              <w:t>":"Auth token Expire.",</w:t>
-            </w:r>
-          </w:p>
-          <w:p>
-            <w:pPr>
-              <w:pStyle w:val="normal0"/>
-              <w:widowControl w:val="0"/>
-              <w:spacing w:line="240" w:lineRule="auto"/>
-              <w:rPr>
-                <w:rFonts w:ascii="Consolas" w:hAnsi="Consolas" w:cs="Consolas"/>
-              </w:rPr>
-            </w:pPr>
-            <w:r>
-              <w:rPr>
-                <w:rFonts w:ascii="Consolas" w:eastAsia="Consolas" w:hAnsi="Consolas" w:cs="Consolas"/>
-              </w:rPr>
-              <w:t>"</w:t>
-            </w:r>
-            <w:r>
-              <w:rPr>
-                <w:rFonts w:ascii="Consolas" w:eastAsia="Consolas" w:hAnsi="Consolas" w:cs="Consolas"/>
-                <w:color w:val="3D85C6"/>
-              </w:rPr>
-              <w:t>response_code</w:t>
-            </w:r>
-            <w:r>
-              <w:rPr>
-                <w:rFonts w:ascii="Consolas" w:eastAsia="Consolas" w:hAnsi="Consolas" w:cs="Consolas"/>
-              </w:rPr>
-              <w:t>":402}</w:t>
-            </w:r>
-          </w:p>
-        </w:tc>
-      </w:tr>
-      <w:tr>
-        <w:tc>
-          <w:tcPr>
-            <w:tcW w:w="1801" w:type="dxa"/>
-            <w:tcMar>
-              <w:top w:w="100" w:type="dxa"/>
-              <w:left w:w="100" w:type="dxa"/>
-              <w:bottom w:w="100" w:type="dxa"/>
-              <w:right w:w="100" w:type="dxa"/>
-            </w:tcMar>
-          </w:tcPr>
-          <w:p>
-            <w:pPr>
-              <w:pStyle w:val="normal0"/>
-              <w:widowControl w:val="0"/>
-              <w:spacing w:line="240" w:lineRule="auto"/>
-              <w:rPr>
-                <w:rFonts w:ascii="Consolas" w:hAnsi="Consolas" w:cs="Consolas"/>
-              </w:rPr>
-            </w:pPr>
-            <w:r>
-              <w:rPr>
-                <w:rFonts w:ascii="Consolas" w:eastAsia="Consolas" w:hAnsi="Consolas" w:cs="Consolas"/>
-                <w:color w:val="990000"/>
-              </w:rPr>
               <w:t>403</w:t>
             </w:r>
           </w:p>
@@ -19273,7 +19926,6 @@
               <w:rPr>
                 <w:rFonts w:ascii="Consolas" w:eastAsia="Consolas" w:hAnsi="Consolas" w:cs="Consolas"/>
               </w:rPr>
-              <w:lastRenderedPageBreak/>
               <w:t>POST</w:t>
             </w:r>
           </w:p>
@@ -19301,7 +19953,6 @@
               <w:rPr>
                 <w:rFonts w:ascii="Consolas" w:eastAsia="Consolas" w:hAnsi="Consolas" w:cs="Consolas"/>
               </w:rPr>
-              <w:lastRenderedPageBreak/>
               <w:t>auth_token</w:t>
             </w:r>
           </w:p>
@@ -19366,7 +20017,6 @@
               <w:rPr>
                 <w:rFonts w:ascii="Consolas" w:eastAsia="Consolas" w:hAnsi="Consolas" w:cs="Consolas"/>
               </w:rPr>
-              <w:lastRenderedPageBreak/>
               <w:t xml:space="preserve">inquiry_id </w:t>
             </w:r>
           </w:p>
@@ -19394,7 +20044,6 @@
                 <w:rFonts w:ascii="Consolas" w:eastAsia="Consolas" w:hAnsi="Consolas" w:cs="Consolas"/>
                 <w:color w:val="7F6000"/>
               </w:rPr>
-              <w:lastRenderedPageBreak/>
               <w:t>string</w:t>
             </w:r>
           </w:p>
@@ -19462,7 +20111,6 @@
                 <w:rFonts w:ascii="Consolas" w:eastAsia="Consolas" w:hAnsi="Consolas" w:cs="Consolas"/>
                 <w:color w:val="7F6000"/>
               </w:rPr>
-              <w:lastRenderedPageBreak/>
               <w:t>integer</w:t>
             </w:r>
           </w:p>
@@ -19485,7 +20133,6 @@
                 <w:rFonts w:ascii="Consolas" w:eastAsia="Consolas" w:hAnsi="Consolas" w:cs="Consolas"/>
                 <w:color w:val="7F6000"/>
               </w:rPr>
-              <w:lastRenderedPageBreak/>
               <w:t>-</w:t>
             </w:r>
           </w:p>
@@ -19554,7 +20201,6 @@
                 <w:rFonts w:ascii="Consolas" w:eastAsia="Consolas" w:hAnsi="Consolas" w:cs="Consolas"/>
                 <w:color w:val="7F6000"/>
               </w:rPr>
-              <w:lastRenderedPageBreak/>
               <w:t>18</w:t>
             </w:r>
           </w:p>
@@ -19600,6 +20246,7 @@
           <w:color w:val="741B47"/>
           <w:shd w:val="clear" w:color="auto" w:fill="EFEFEF"/>
         </w:rPr>
+        <w:lastRenderedPageBreak/>
         <w:t xml:space="preserve"> </w:t>
       </w:r>
       <w:r>
@@ -20571,7 +21218,6 @@
                 <w:rFonts w:ascii="Consolas" w:eastAsia="Consolas" w:hAnsi="Consolas" w:cs="Consolas"/>
                 <w:color w:val="990000"/>
               </w:rPr>
-              <w:lastRenderedPageBreak/>
               <w:t>403</w:t>
             </w:r>
           </w:p>
@@ -20797,6 +21443,7 @@
                 <w:rFonts w:ascii="Consolas" w:eastAsia="Consolas" w:hAnsi="Consolas" w:cs="Consolas"/>
                 <w:color w:val="990000"/>
               </w:rPr>
+              <w:lastRenderedPageBreak/>
               <w:t>405</w:t>
             </w:r>
           </w:p>
@@ -22070,7 +22717,6 @@
           <w:color w:val="741B47"/>
           <w:shd w:val="clear" w:color="auto" w:fill="EFEFEF"/>
         </w:rPr>
-        <w:lastRenderedPageBreak/>
         <w:t>u</w:t>
       </w:r>
       <w:r>
@@ -22140,6 +22786,7 @@
           <w:color w:val="741B47"/>
           <w:shd w:val="clear" w:color="auto" w:fill="EFEFEF"/>
         </w:rPr>
+        <w:lastRenderedPageBreak/>
         <w:t>t</w:t>
       </w:r>
       <w:r>
@@ -23448,108 +24095,108 @@
                 <w:rFonts w:ascii="Consolas" w:eastAsia="Consolas" w:hAnsi="Consolas" w:cs="Consolas"/>
                 <w:color w:val="990000"/>
               </w:rPr>
+              <w:t>410</w:t>
+            </w:r>
+          </w:p>
+        </w:tc>
+        <w:tc>
+          <w:tcPr>
+            <w:tcW w:w="7119" w:type="dxa"/>
+            <w:tcMar>
+              <w:top w:w="100" w:type="dxa"/>
+              <w:left w:w="100" w:type="dxa"/>
+              <w:bottom w:w="100" w:type="dxa"/>
+              <w:right w:w="100" w:type="dxa"/>
+            </w:tcMar>
+          </w:tcPr>
+          <w:p>
+            <w:pPr>
+              <w:pStyle w:val="normal0"/>
+              <w:widowControl w:val="0"/>
+              <w:spacing w:line="240" w:lineRule="auto"/>
+              <w:rPr>
+                <w:rFonts w:ascii="Consolas" w:eastAsia="Consolas" w:hAnsi="Consolas" w:cs="Consolas"/>
+              </w:rPr>
+            </w:pPr>
+            <w:r>
+              <w:rPr>
+                <w:rFonts w:ascii="Consolas" w:eastAsia="Consolas" w:hAnsi="Consolas" w:cs="Consolas"/>
+              </w:rPr>
+              <w:t>{</w:t>
+            </w:r>
+          </w:p>
+          <w:p>
+            <w:pPr>
+              <w:pStyle w:val="normal0"/>
+              <w:widowControl w:val="0"/>
+              <w:spacing w:line="240" w:lineRule="auto"/>
+              <w:rPr>
+                <w:rFonts w:ascii="Consolas" w:eastAsia="Consolas" w:hAnsi="Consolas" w:cs="Consolas"/>
+              </w:rPr>
+            </w:pPr>
+            <w:r>
+              <w:rPr>
+                <w:rFonts w:ascii="Consolas" w:eastAsia="Consolas" w:hAnsi="Consolas" w:cs="Consolas"/>
+              </w:rPr>
+              <w:t xml:space="preserve">  "</w:t>
+            </w:r>
+            <w:r>
+              <w:rPr>
+                <w:rFonts w:ascii="Consolas" w:eastAsia="Consolas" w:hAnsi="Consolas" w:cs="Consolas"/>
+                <w:color w:val="548DD4" w:themeColor="text2" w:themeTint="99"/>
+              </w:rPr>
+              <w:t>success</w:t>
+            </w:r>
+            <w:r>
+              <w:rPr>
+                <w:rFonts w:ascii="Consolas" w:eastAsia="Consolas" w:hAnsi="Consolas" w:cs="Consolas"/>
+              </w:rPr>
+              <w:t>": false,</w:t>
+            </w:r>
+          </w:p>
+          <w:p>
+            <w:pPr>
+              <w:pStyle w:val="normal0"/>
+              <w:widowControl w:val="0"/>
+              <w:spacing w:line="240" w:lineRule="auto"/>
+              <w:rPr>
+                <w:rFonts w:ascii="Consolas" w:eastAsia="Consolas" w:hAnsi="Consolas" w:cs="Consolas"/>
+              </w:rPr>
+            </w:pPr>
+            <w:r>
+              <w:rPr>
+                <w:rFonts w:ascii="Consolas" w:eastAsia="Consolas" w:hAnsi="Consolas" w:cs="Consolas"/>
+              </w:rPr>
+              <w:t xml:space="preserve">  "</w:t>
+            </w:r>
+            <w:r>
+              <w:rPr>
+                <w:rFonts w:ascii="Consolas" w:eastAsia="Consolas" w:hAnsi="Consolas" w:cs="Consolas"/>
+                <w:color w:val="548DD4" w:themeColor="text2" w:themeTint="99"/>
+              </w:rPr>
+              <w:t>message</w:t>
+            </w:r>
+            <w:r>
+              <w:rPr>
+                <w:rFonts w:ascii="Consolas" w:eastAsia="Consolas" w:hAnsi="Consolas" w:cs="Consolas"/>
+              </w:rPr>
+              <w:t>": "One or more item with required qty not available",</w:t>
+            </w:r>
+          </w:p>
+          <w:p>
+            <w:pPr>
+              <w:pStyle w:val="normal0"/>
+              <w:widowControl w:val="0"/>
+              <w:spacing w:line="240" w:lineRule="auto"/>
+              <w:rPr>
+                <w:rFonts w:ascii="Consolas" w:eastAsia="Consolas" w:hAnsi="Consolas" w:cs="Consolas"/>
+              </w:rPr>
+            </w:pPr>
+            <w:r>
+              <w:rPr>
+                <w:rFonts w:ascii="Consolas" w:eastAsia="Consolas" w:hAnsi="Consolas" w:cs="Consolas"/>
+              </w:rPr>
               <w:lastRenderedPageBreak/>
-              <w:t>410</w:t>
-            </w:r>
-          </w:p>
-        </w:tc>
-        <w:tc>
-          <w:tcPr>
-            <w:tcW w:w="7119" w:type="dxa"/>
-            <w:tcMar>
-              <w:top w:w="100" w:type="dxa"/>
-              <w:left w:w="100" w:type="dxa"/>
-              <w:bottom w:w="100" w:type="dxa"/>
-              <w:right w:w="100" w:type="dxa"/>
-            </w:tcMar>
-          </w:tcPr>
-          <w:p>
-            <w:pPr>
-              <w:pStyle w:val="normal0"/>
-              <w:widowControl w:val="0"/>
-              <w:spacing w:line="240" w:lineRule="auto"/>
-              <w:rPr>
-                <w:rFonts w:ascii="Consolas" w:eastAsia="Consolas" w:hAnsi="Consolas" w:cs="Consolas"/>
-              </w:rPr>
-            </w:pPr>
-            <w:r>
-              <w:rPr>
-                <w:rFonts w:ascii="Consolas" w:eastAsia="Consolas" w:hAnsi="Consolas" w:cs="Consolas"/>
-              </w:rPr>
-              <w:t>{</w:t>
-            </w:r>
-          </w:p>
-          <w:p>
-            <w:pPr>
-              <w:pStyle w:val="normal0"/>
-              <w:widowControl w:val="0"/>
-              <w:spacing w:line="240" w:lineRule="auto"/>
-              <w:rPr>
-                <w:rFonts w:ascii="Consolas" w:eastAsia="Consolas" w:hAnsi="Consolas" w:cs="Consolas"/>
-              </w:rPr>
-            </w:pPr>
-            <w:r>
-              <w:rPr>
-                <w:rFonts w:ascii="Consolas" w:eastAsia="Consolas" w:hAnsi="Consolas" w:cs="Consolas"/>
-              </w:rPr>
-              <w:t xml:space="preserve">  "</w:t>
-            </w:r>
-            <w:r>
-              <w:rPr>
-                <w:rFonts w:ascii="Consolas" w:eastAsia="Consolas" w:hAnsi="Consolas" w:cs="Consolas"/>
-                <w:color w:val="548DD4" w:themeColor="text2" w:themeTint="99"/>
-              </w:rPr>
-              <w:t>success</w:t>
-            </w:r>
-            <w:r>
-              <w:rPr>
-                <w:rFonts w:ascii="Consolas" w:eastAsia="Consolas" w:hAnsi="Consolas" w:cs="Consolas"/>
-              </w:rPr>
-              <w:t>": false,</w:t>
-            </w:r>
-          </w:p>
-          <w:p>
-            <w:pPr>
-              <w:pStyle w:val="normal0"/>
-              <w:widowControl w:val="0"/>
-              <w:spacing w:line="240" w:lineRule="auto"/>
-              <w:rPr>
-                <w:rFonts w:ascii="Consolas" w:eastAsia="Consolas" w:hAnsi="Consolas" w:cs="Consolas"/>
-              </w:rPr>
-            </w:pPr>
-            <w:r>
-              <w:rPr>
-                <w:rFonts w:ascii="Consolas" w:eastAsia="Consolas" w:hAnsi="Consolas" w:cs="Consolas"/>
-              </w:rPr>
-              <w:t xml:space="preserve">  "</w:t>
-            </w:r>
-            <w:r>
-              <w:rPr>
-                <w:rFonts w:ascii="Consolas" w:eastAsia="Consolas" w:hAnsi="Consolas" w:cs="Consolas"/>
-                <w:color w:val="548DD4" w:themeColor="text2" w:themeTint="99"/>
-              </w:rPr>
-              <w:t>message</w:t>
-            </w:r>
-            <w:r>
-              <w:rPr>
-                <w:rFonts w:ascii="Consolas" w:eastAsia="Consolas" w:hAnsi="Consolas" w:cs="Consolas"/>
-              </w:rPr>
-              <w:t>": "One or more item with required qty not available",</w:t>
-            </w:r>
-          </w:p>
-          <w:p>
-            <w:pPr>
-              <w:pStyle w:val="normal0"/>
-              <w:widowControl w:val="0"/>
-              <w:spacing w:line="240" w:lineRule="auto"/>
-              <w:rPr>
-                <w:rFonts w:ascii="Consolas" w:eastAsia="Consolas" w:hAnsi="Consolas" w:cs="Consolas"/>
-              </w:rPr>
-            </w:pPr>
-            <w:r>
-              <w:rPr>
-                <w:rFonts w:ascii="Consolas" w:eastAsia="Consolas" w:hAnsi="Consolas" w:cs="Consolas"/>
-              </w:rPr>
               <w:t xml:space="preserve">  "</w:t>
             </w:r>
             <w:r>
@@ -23708,6 +24355,7 @@
                 <w:rFonts w:ascii="Consolas" w:eastAsia="Consolas" w:hAnsi="Consolas" w:cs="Consolas"/>
                 <w:color w:val="990000"/>
               </w:rPr>
+              <w:lastRenderedPageBreak/>
               <w:t>500</w:t>
             </w:r>
           </w:p>
@@ -24751,7 +25399,6 @@
           <w:color w:val="741B47"/>
           <w:shd w:val="clear" w:color="auto" w:fill="EFEFEF"/>
         </w:rPr>
-        <w:lastRenderedPageBreak/>
         <w:t>u</w:t>
       </w:r>
       <w:r>
@@ -24804,6 +25451,7 @@
           <w:rFonts w:ascii="Consolas" w:eastAsia="Consolas" w:hAnsi="Consolas" w:cs="Consolas"/>
           <w:b/>
         </w:rPr>
+        <w:lastRenderedPageBreak/>
         <w:t>Type Id</w:t>
       </w:r>
     </w:p>
@@ -25157,23 +25805,49 @@
               <w:rPr>
                 <w:rFonts w:ascii="Consolas" w:hAnsi="Consolas" w:cs="Consolas"/>
               </w:rPr>
-              <w:t xml:space="preserve">  "success": true,</w:t>
-            </w:r>
-          </w:p>
-          <w:p>
-            <w:pPr>
-              <w:pStyle w:val="normal0"/>
-              <w:widowControl w:val="0"/>
-              <w:ind w:right="-260"/>
-              <w:rPr>
-                <w:rFonts w:ascii="Consolas" w:hAnsi="Consolas" w:cs="Consolas"/>
-              </w:rPr>
-            </w:pPr>
-            <w:r>
-              <w:rPr>
-                <w:rFonts w:ascii="Consolas" w:hAnsi="Consolas" w:cs="Consolas"/>
-              </w:rPr>
-              <w:t xml:space="preserve">  "data": {</w:t>
+              <w:t xml:space="preserve">  "</w:t>
+            </w:r>
+            <w:r>
+              <w:rPr>
+                <w:rFonts w:ascii="Consolas" w:hAnsi="Consolas" w:cs="Consolas"/>
+                <w:color w:val="548DD4" w:themeColor="text2" w:themeTint="99"/>
+              </w:rPr>
+              <w:t>success</w:t>
+            </w:r>
+            <w:r>
+              <w:rPr>
+                <w:rFonts w:ascii="Consolas" w:hAnsi="Consolas" w:cs="Consolas"/>
+              </w:rPr>
+              <w:t>": true,</w:t>
+            </w:r>
+          </w:p>
+          <w:p>
+            <w:pPr>
+              <w:pStyle w:val="normal0"/>
+              <w:widowControl w:val="0"/>
+              <w:ind w:right="-260"/>
+              <w:rPr>
+                <w:rFonts w:ascii="Consolas" w:hAnsi="Consolas" w:cs="Consolas"/>
+              </w:rPr>
+            </w:pPr>
+            <w:r>
+              <w:rPr>
+                <w:rFonts w:ascii="Consolas" w:hAnsi="Consolas" w:cs="Consolas"/>
+              </w:rPr>
+              <w:t xml:space="preserve">  "</w:t>
+            </w:r>
+            <w:r>
+              <w:rPr>
+                <w:rFonts w:ascii="Consolas" w:hAnsi="Consolas" w:cs="Consolas"/>
+                <w:color w:val="548DD4" w:themeColor="text2" w:themeTint="99"/>
+              </w:rPr>
+              <w:t>data</w:t>
+            </w:r>
+            <w:r>
+              <w:rPr>
+                <w:rFonts w:ascii="Consolas" w:hAnsi="Consolas" w:cs="Consolas"/>
+              </w:rPr>
+              <w:t>": {</w:t>
             </w:r>
           </w:p>
           <w:p>
@@ -25365,39 +26039,55 @@
               <w:rPr>
                 <w:rFonts w:ascii="Consolas" w:hAnsi="Consolas" w:cs="Consolas"/>
               </w:rPr>
-              <w:t xml:space="preserve">        "sizes_quantity": {</w:t>
-            </w:r>
-          </w:p>
-          <w:p>
-            <w:pPr>
-              <w:pStyle w:val="normal0"/>
-              <w:widowControl w:val="0"/>
-              <w:ind w:right="-260"/>
-              <w:rPr>
-                <w:rFonts w:ascii="Consolas" w:hAnsi="Consolas" w:cs="Consolas"/>
-              </w:rPr>
-            </w:pPr>
-            <w:r>
-              <w:rPr>
-                <w:rFonts w:ascii="Consolas" w:hAnsi="Consolas" w:cs="Consolas"/>
-              </w:rPr>
-              <w:t xml:space="preserve">          "product_size_id": "42596",</w:t>
-            </w:r>
-          </w:p>
-          <w:p>
-            <w:pPr>
-              <w:pStyle w:val="normal0"/>
-              <w:widowControl w:val="0"/>
-              <w:ind w:right="-260"/>
-              <w:rPr>
-                <w:rFonts w:ascii="Consolas" w:hAnsi="Consolas" w:cs="Consolas"/>
-              </w:rPr>
-            </w:pPr>
-            <w:r>
-              <w:rPr>
-                <w:rFonts w:ascii="Consolas" w:hAnsi="Consolas" w:cs="Consolas"/>
-              </w:rPr>
-              <w:t xml:space="preserve">          "</w:t>
+              <w:t xml:space="preserve">        "sizes_quantity": [</w:t>
+            </w:r>
+          </w:p>
+          <w:p>
+            <w:pPr>
+              <w:pStyle w:val="normal0"/>
+              <w:widowControl w:val="0"/>
+              <w:ind w:right="-260"/>
+              <w:rPr>
+                <w:rFonts w:ascii="Consolas" w:hAnsi="Consolas" w:cs="Consolas"/>
+              </w:rPr>
+            </w:pPr>
+            <w:r>
+              <w:rPr>
+                <w:rFonts w:ascii="Consolas" w:hAnsi="Consolas" w:cs="Consolas"/>
+              </w:rPr>
+              <w:t xml:space="preserve">          {</w:t>
+            </w:r>
+          </w:p>
+          <w:p>
+            <w:pPr>
+              <w:pStyle w:val="normal0"/>
+              <w:widowControl w:val="0"/>
+              <w:ind w:right="-260"/>
+              <w:rPr>
+                <w:rFonts w:ascii="Consolas" w:hAnsi="Consolas" w:cs="Consolas"/>
+              </w:rPr>
+            </w:pPr>
+            <w:r>
+              <w:rPr>
+                <w:rFonts w:ascii="Consolas" w:hAnsi="Consolas" w:cs="Consolas"/>
+              </w:rPr>
+              <w:t xml:space="preserve">            "product_size_id": "42596",</w:t>
+            </w:r>
+          </w:p>
+          <w:p>
+            <w:pPr>
+              <w:pStyle w:val="normal0"/>
+              <w:widowControl w:val="0"/>
+              <w:ind w:right="-260"/>
+              <w:rPr>
+                <w:rFonts w:ascii="Consolas" w:hAnsi="Consolas" w:cs="Consolas"/>
+              </w:rPr>
+            </w:pPr>
+            <w:r>
+              <w:rPr>
+                <w:rFonts w:ascii="Consolas" w:hAnsi="Consolas" w:cs="Consolas"/>
+              </w:rPr>
+              <w:t xml:space="preserve">            "</w:t>
             </w:r>
             <w:proofErr w:type="spellStart"/>
             <w:r>
@@ -25427,23 +26117,39 @@
               <w:rPr>
                 <w:rFonts w:ascii="Consolas" w:hAnsi="Consolas" w:cs="Consolas"/>
               </w:rPr>
-              <w:t xml:space="preserve">          "quantity": "10"</w:t>
-            </w:r>
-          </w:p>
-          <w:p>
-            <w:pPr>
-              <w:pStyle w:val="normal0"/>
-              <w:widowControl w:val="0"/>
-              <w:ind w:right="-260"/>
-              <w:rPr>
-                <w:rFonts w:ascii="Consolas" w:hAnsi="Consolas" w:cs="Consolas"/>
-              </w:rPr>
-            </w:pPr>
-            <w:r>
-              <w:rPr>
-                <w:rFonts w:ascii="Consolas" w:hAnsi="Consolas" w:cs="Consolas"/>
-              </w:rPr>
-              <w:t xml:space="preserve">        }</w:t>
+              <w:t xml:space="preserve">            "quantity": "10"</w:t>
+            </w:r>
+          </w:p>
+          <w:p>
+            <w:pPr>
+              <w:pStyle w:val="normal0"/>
+              <w:widowControl w:val="0"/>
+              <w:ind w:right="-260"/>
+              <w:rPr>
+                <w:rFonts w:ascii="Consolas" w:hAnsi="Consolas" w:cs="Consolas"/>
+              </w:rPr>
+            </w:pPr>
+            <w:r>
+              <w:rPr>
+                <w:rFonts w:ascii="Consolas" w:hAnsi="Consolas" w:cs="Consolas"/>
+              </w:rPr>
+              <w:t xml:space="preserve">          }</w:t>
+            </w:r>
+          </w:p>
+          <w:p>
+            <w:pPr>
+              <w:pStyle w:val="normal0"/>
+              <w:widowControl w:val="0"/>
+              <w:ind w:right="-260"/>
+              <w:rPr>
+                <w:rFonts w:ascii="Consolas" w:hAnsi="Consolas" w:cs="Consolas"/>
+              </w:rPr>
+            </w:pPr>
+            <w:r>
+              <w:rPr>
+                <w:rFonts w:ascii="Consolas" w:hAnsi="Consolas" w:cs="Consolas"/>
+              </w:rPr>
+              <w:t xml:space="preserve">        ]</w:t>
             </w:r>
           </w:p>
           <w:p>
@@ -25523,39 +26229,39 @@
               <w:rPr>
                 <w:rFonts w:ascii="Consolas" w:hAnsi="Consolas" w:cs="Consolas"/>
               </w:rPr>
+              <w:t xml:space="preserve">        "inquiry_id": "3",</w:t>
+            </w:r>
+          </w:p>
+          <w:p>
+            <w:pPr>
+              <w:pStyle w:val="normal0"/>
+              <w:widowControl w:val="0"/>
+              <w:ind w:right="-260"/>
+              <w:rPr>
+                <w:rFonts w:ascii="Consolas" w:hAnsi="Consolas" w:cs="Consolas"/>
+              </w:rPr>
+            </w:pPr>
+            <w:r>
+              <w:rPr>
+                <w:rFonts w:ascii="Consolas" w:hAnsi="Consolas" w:cs="Consolas"/>
+              </w:rPr>
+              <w:t xml:space="preserve">        "inquiry_code": "INQ00004",</w:t>
+            </w:r>
+          </w:p>
+          <w:p>
+            <w:pPr>
+              <w:pStyle w:val="normal0"/>
+              <w:widowControl w:val="0"/>
+              <w:ind w:right="-260"/>
+              <w:rPr>
+                <w:rFonts w:ascii="Consolas" w:hAnsi="Consolas" w:cs="Consolas"/>
+              </w:rPr>
+            </w:pPr>
+            <w:r>
+              <w:rPr>
+                <w:rFonts w:ascii="Consolas" w:hAnsi="Consolas" w:cs="Consolas"/>
+              </w:rPr>
               <w:lastRenderedPageBreak/>
-              <w:t xml:space="preserve">        "inquiry_id": "3",</w:t>
-            </w:r>
-          </w:p>
-          <w:p>
-            <w:pPr>
-              <w:pStyle w:val="normal0"/>
-              <w:widowControl w:val="0"/>
-              <w:ind w:right="-260"/>
-              <w:rPr>
-                <w:rFonts w:ascii="Consolas" w:hAnsi="Consolas" w:cs="Consolas"/>
-              </w:rPr>
-            </w:pPr>
-            <w:r>
-              <w:rPr>
-                <w:rFonts w:ascii="Consolas" w:hAnsi="Consolas" w:cs="Consolas"/>
-              </w:rPr>
-              <w:t xml:space="preserve">        "inquiry_code": "INQ00004",</w:t>
-            </w:r>
-          </w:p>
-          <w:p>
-            <w:pPr>
-              <w:pStyle w:val="normal0"/>
-              <w:widowControl w:val="0"/>
-              <w:ind w:right="-260"/>
-              <w:rPr>
-                <w:rFonts w:ascii="Consolas" w:hAnsi="Consolas" w:cs="Consolas"/>
-              </w:rPr>
-            </w:pPr>
-            <w:r>
-              <w:rPr>
-                <w:rFonts w:ascii="Consolas" w:hAnsi="Consolas" w:cs="Consolas"/>
-              </w:rPr>
               <w:t xml:space="preserve">        "created_at": "2016-06-13 17:34:44",</w:t>
             </w:r>
           </w:p>
@@ -25668,39 +26374,55 @@
               <w:rPr>
                 <w:rFonts w:ascii="Consolas" w:hAnsi="Consolas" w:cs="Consolas"/>
               </w:rPr>
-              <w:t xml:space="preserve">        "sizes_quantity": {</w:t>
-            </w:r>
-          </w:p>
-          <w:p>
-            <w:pPr>
-              <w:pStyle w:val="normal0"/>
-              <w:widowControl w:val="0"/>
-              <w:ind w:right="-260"/>
-              <w:rPr>
-                <w:rFonts w:ascii="Consolas" w:hAnsi="Consolas" w:cs="Consolas"/>
-              </w:rPr>
-            </w:pPr>
-            <w:r>
-              <w:rPr>
-                <w:rFonts w:ascii="Consolas" w:hAnsi="Consolas" w:cs="Consolas"/>
-              </w:rPr>
-              <w:t xml:space="preserve">          "product_size_id": "42596",</w:t>
-            </w:r>
-          </w:p>
-          <w:p>
-            <w:pPr>
-              <w:pStyle w:val="normal0"/>
-              <w:widowControl w:val="0"/>
-              <w:ind w:right="-260"/>
-              <w:rPr>
-                <w:rFonts w:ascii="Consolas" w:hAnsi="Consolas" w:cs="Consolas"/>
-              </w:rPr>
-            </w:pPr>
-            <w:r>
-              <w:rPr>
-                <w:rFonts w:ascii="Consolas" w:hAnsi="Consolas" w:cs="Consolas"/>
-              </w:rPr>
-              <w:t xml:space="preserve">          "</w:t>
+              <w:t xml:space="preserve">        "sizes_quantity": [</w:t>
+            </w:r>
+          </w:p>
+          <w:p>
+            <w:pPr>
+              <w:pStyle w:val="normal0"/>
+              <w:widowControl w:val="0"/>
+              <w:ind w:right="-260"/>
+              <w:rPr>
+                <w:rFonts w:ascii="Consolas" w:hAnsi="Consolas" w:cs="Consolas"/>
+              </w:rPr>
+            </w:pPr>
+            <w:r>
+              <w:rPr>
+                <w:rFonts w:ascii="Consolas" w:hAnsi="Consolas" w:cs="Consolas"/>
+              </w:rPr>
+              <w:t xml:space="preserve">          {</w:t>
+            </w:r>
+          </w:p>
+          <w:p>
+            <w:pPr>
+              <w:pStyle w:val="normal0"/>
+              <w:widowControl w:val="0"/>
+              <w:ind w:right="-260"/>
+              <w:rPr>
+                <w:rFonts w:ascii="Consolas" w:hAnsi="Consolas" w:cs="Consolas"/>
+              </w:rPr>
+            </w:pPr>
+            <w:r>
+              <w:rPr>
+                <w:rFonts w:ascii="Consolas" w:hAnsi="Consolas" w:cs="Consolas"/>
+              </w:rPr>
+              <w:t xml:space="preserve">            "product_size_id": "42596",</w:t>
+            </w:r>
+          </w:p>
+          <w:p>
+            <w:pPr>
+              <w:pStyle w:val="normal0"/>
+              <w:widowControl w:val="0"/>
+              <w:ind w:right="-260"/>
+              <w:rPr>
+                <w:rFonts w:ascii="Consolas" w:hAnsi="Consolas" w:cs="Consolas"/>
+              </w:rPr>
+            </w:pPr>
+            <w:r>
+              <w:rPr>
+                <w:rFonts w:ascii="Consolas" w:hAnsi="Consolas" w:cs="Consolas"/>
+              </w:rPr>
+              <w:t xml:space="preserve">            "</w:t>
             </w:r>
             <w:proofErr w:type="spellStart"/>
             <w:r>
@@ -25730,23 +26452,39 @@
               <w:rPr>
                 <w:rFonts w:ascii="Consolas" w:hAnsi="Consolas" w:cs="Consolas"/>
               </w:rPr>
-              <w:t xml:space="preserve">          "quantity": "9"</w:t>
-            </w:r>
-          </w:p>
-          <w:p>
-            <w:pPr>
-              <w:pStyle w:val="normal0"/>
-              <w:widowControl w:val="0"/>
-              <w:ind w:right="-260"/>
-              <w:rPr>
-                <w:rFonts w:ascii="Consolas" w:hAnsi="Consolas" w:cs="Consolas"/>
-              </w:rPr>
-            </w:pPr>
-            <w:r>
-              <w:rPr>
-                <w:rFonts w:ascii="Consolas" w:hAnsi="Consolas" w:cs="Consolas"/>
-              </w:rPr>
-              <w:t xml:space="preserve">        }</w:t>
+              <w:t xml:space="preserve">            "quantity": "9"</w:t>
+            </w:r>
+          </w:p>
+          <w:p>
+            <w:pPr>
+              <w:pStyle w:val="normal0"/>
+              <w:widowControl w:val="0"/>
+              <w:ind w:right="-260"/>
+              <w:rPr>
+                <w:rFonts w:ascii="Consolas" w:hAnsi="Consolas" w:cs="Consolas"/>
+              </w:rPr>
+            </w:pPr>
+            <w:r>
+              <w:rPr>
+                <w:rFonts w:ascii="Consolas" w:hAnsi="Consolas" w:cs="Consolas"/>
+              </w:rPr>
+              <w:t xml:space="preserve">          }</w:t>
+            </w:r>
+          </w:p>
+          <w:p>
+            <w:pPr>
+              <w:pStyle w:val="normal0"/>
+              <w:widowControl w:val="0"/>
+              <w:ind w:right="-260"/>
+              <w:rPr>
+                <w:rFonts w:ascii="Consolas" w:hAnsi="Consolas" w:cs="Consolas"/>
+              </w:rPr>
+            </w:pPr>
+            <w:r>
+              <w:rPr>
+                <w:rFonts w:ascii="Consolas" w:hAnsi="Consolas" w:cs="Consolas"/>
+              </w:rPr>
+              <w:t xml:space="preserve">        ]</w:t>
             </w:r>
           </w:p>
           <w:p>
@@ -25970,39 +26708,55 @@
               <w:rPr>
                 <w:rFonts w:ascii="Consolas" w:hAnsi="Consolas" w:cs="Consolas"/>
               </w:rPr>
-              <w:t xml:space="preserve">        "sizes_quantity": {</w:t>
-            </w:r>
-          </w:p>
-          <w:p>
-            <w:pPr>
-              <w:pStyle w:val="normal0"/>
-              <w:widowControl w:val="0"/>
-              <w:ind w:right="-260"/>
-              <w:rPr>
-                <w:rFonts w:ascii="Consolas" w:hAnsi="Consolas" w:cs="Consolas"/>
-              </w:rPr>
-            </w:pPr>
-            <w:r>
-              <w:rPr>
-                <w:rFonts w:ascii="Consolas" w:hAnsi="Consolas" w:cs="Consolas"/>
-              </w:rPr>
-              <w:t xml:space="preserve">          "product_size_id": "42596",</w:t>
-            </w:r>
-          </w:p>
-          <w:p>
-            <w:pPr>
-              <w:pStyle w:val="normal0"/>
-              <w:widowControl w:val="0"/>
-              <w:ind w:right="-260"/>
-              <w:rPr>
-                <w:rFonts w:ascii="Consolas" w:hAnsi="Consolas" w:cs="Consolas"/>
-              </w:rPr>
-            </w:pPr>
-            <w:r>
-              <w:rPr>
-                <w:rFonts w:ascii="Consolas" w:hAnsi="Consolas" w:cs="Consolas"/>
-              </w:rPr>
-              <w:t xml:space="preserve">          "</w:t>
+              <w:t xml:space="preserve">        "sizes_quantity": [</w:t>
+            </w:r>
+          </w:p>
+          <w:p>
+            <w:pPr>
+              <w:pStyle w:val="normal0"/>
+              <w:widowControl w:val="0"/>
+              <w:ind w:right="-260"/>
+              <w:rPr>
+                <w:rFonts w:ascii="Consolas" w:hAnsi="Consolas" w:cs="Consolas"/>
+              </w:rPr>
+            </w:pPr>
+            <w:r>
+              <w:rPr>
+                <w:rFonts w:ascii="Consolas" w:hAnsi="Consolas" w:cs="Consolas"/>
+              </w:rPr>
+              <w:t xml:space="preserve">          {</w:t>
+            </w:r>
+          </w:p>
+          <w:p>
+            <w:pPr>
+              <w:pStyle w:val="normal0"/>
+              <w:widowControl w:val="0"/>
+              <w:ind w:right="-260"/>
+              <w:rPr>
+                <w:rFonts w:ascii="Consolas" w:hAnsi="Consolas" w:cs="Consolas"/>
+              </w:rPr>
+            </w:pPr>
+            <w:r>
+              <w:rPr>
+                <w:rFonts w:ascii="Consolas" w:hAnsi="Consolas" w:cs="Consolas"/>
+              </w:rPr>
+              <w:t xml:space="preserve">            "product_size_id": "42596",</w:t>
+            </w:r>
+          </w:p>
+          <w:p>
+            <w:pPr>
+              <w:pStyle w:val="normal0"/>
+              <w:widowControl w:val="0"/>
+              <w:ind w:right="-260"/>
+              <w:rPr>
+                <w:rFonts w:ascii="Consolas" w:hAnsi="Consolas" w:cs="Consolas"/>
+              </w:rPr>
+            </w:pPr>
+            <w:r>
+              <w:rPr>
+                <w:rFonts w:ascii="Consolas" w:hAnsi="Consolas" w:cs="Consolas"/>
+              </w:rPr>
+              <w:t xml:space="preserve">            "</w:t>
             </w:r>
             <w:proofErr w:type="spellStart"/>
             <w:r>
@@ -26032,38 +26786,55 @@
               <w:rPr>
                 <w:rFonts w:ascii="Consolas" w:hAnsi="Consolas" w:cs="Consolas"/>
               </w:rPr>
-              <w:t xml:space="preserve">          "quantity": "9"</w:t>
-            </w:r>
-          </w:p>
-          <w:p>
-            <w:pPr>
-              <w:pStyle w:val="normal0"/>
-              <w:widowControl w:val="0"/>
-              <w:ind w:right="-260"/>
-              <w:rPr>
-                <w:rFonts w:ascii="Consolas" w:hAnsi="Consolas" w:cs="Consolas"/>
-              </w:rPr>
-            </w:pPr>
-            <w:r>
-              <w:rPr>
-                <w:rFonts w:ascii="Consolas" w:hAnsi="Consolas" w:cs="Consolas"/>
-              </w:rPr>
-              <w:t xml:space="preserve">        }</w:t>
-            </w:r>
-          </w:p>
-          <w:p>
-            <w:pPr>
-              <w:pStyle w:val="normal0"/>
-              <w:widowControl w:val="0"/>
-              <w:ind w:right="-260"/>
-              <w:rPr>
-                <w:rFonts w:ascii="Consolas" w:hAnsi="Consolas" w:cs="Consolas"/>
-              </w:rPr>
-            </w:pPr>
-            <w:r>
-              <w:rPr>
-                <w:rFonts w:ascii="Consolas" w:hAnsi="Consolas" w:cs="Consolas"/>
-              </w:rPr>
+              <w:t xml:space="preserve">            "quantity": "9"</w:t>
+            </w:r>
+          </w:p>
+          <w:p>
+            <w:pPr>
+              <w:pStyle w:val="normal0"/>
+              <w:widowControl w:val="0"/>
+              <w:ind w:right="-260"/>
+              <w:rPr>
+                <w:rFonts w:ascii="Consolas" w:hAnsi="Consolas" w:cs="Consolas"/>
+              </w:rPr>
+            </w:pPr>
+            <w:r>
+              <w:rPr>
+                <w:rFonts w:ascii="Consolas" w:hAnsi="Consolas" w:cs="Consolas"/>
+              </w:rPr>
+              <w:t xml:space="preserve">          }</w:t>
+            </w:r>
+          </w:p>
+          <w:p>
+            <w:pPr>
+              <w:pStyle w:val="normal0"/>
+              <w:widowControl w:val="0"/>
+              <w:ind w:right="-260"/>
+              <w:rPr>
+                <w:rFonts w:ascii="Consolas" w:hAnsi="Consolas" w:cs="Consolas"/>
+              </w:rPr>
+            </w:pPr>
+            <w:r>
+              <w:rPr>
+                <w:rFonts w:ascii="Consolas" w:hAnsi="Consolas" w:cs="Consolas"/>
+              </w:rPr>
+              <w:t xml:space="preserve">        ]</w:t>
+            </w:r>
+          </w:p>
+          <w:p>
+            <w:pPr>
+              <w:pStyle w:val="normal0"/>
+              <w:widowControl w:val="0"/>
+              <w:ind w:right="-260"/>
+              <w:rPr>
+                <w:rFonts w:ascii="Consolas" w:hAnsi="Consolas" w:cs="Consolas"/>
+              </w:rPr>
+            </w:pPr>
+            <w:r>
+              <w:rPr>
+                <w:rFonts w:ascii="Consolas" w:hAnsi="Consolas" w:cs="Consolas"/>
+              </w:rPr>
+              <w:lastRenderedPageBreak/>
               <w:t xml:space="preserve">      }</w:t>
             </w:r>
           </w:p>
@@ -26096,7 +26867,6 @@
               <w:rPr>
                 <w:rFonts w:ascii="Consolas" w:hAnsi="Consolas" w:cs="Consolas"/>
               </w:rPr>
-              <w:lastRenderedPageBreak/>
               <w:t xml:space="preserve">  },</w:t>
             </w:r>
           </w:p>
@@ -26113,7 +26883,20 @@
               <w:rPr>
                 <w:rFonts w:ascii="Consolas" w:hAnsi="Consolas" w:cs="Consolas"/>
               </w:rPr>
-              <w:t xml:space="preserve">  "response_code": 200</w:t>
+              <w:t xml:space="preserve">  "</w:t>
+            </w:r>
+            <w:r>
+              <w:rPr>
+                <w:rFonts w:ascii="Consolas" w:hAnsi="Consolas" w:cs="Consolas"/>
+                <w:color w:val="548DD4" w:themeColor="text2" w:themeTint="99"/>
+              </w:rPr>
+              <w:t>response_code</w:t>
+            </w:r>
+            <w:r>
+              <w:rPr>
+                <w:rFonts w:ascii="Consolas" w:hAnsi="Consolas" w:cs="Consolas"/>
+              </w:rPr>
+              <w:t>": 200</w:t>
             </w:r>
           </w:p>
           <w:p>

</xml_diff>